<commit_message>
typeInterestsRate transformed into a list
</commit_message>
<xml_diff>
--- a/expedientes/1/1 - ANEXO 1.docx
+++ b/expedientes/1/1 - ANEXO 1.docx
@@ -14,7 +14,7 @@
       </w:pPr>
       <w:r>
         <w:rPr/>
-        <w:t xml:space="preserve"> 10</w:t>
+        <w:t xml:space="preserve"> 1</w:t>
       </w:r>
     </w:p>
     <w:p>
@@ -202,7 +202,7 @@
             </w:pPr>
             <w:r>
               <w:rPr/>
-              <w:t xml:space="preserve">48.19</w:t>
+              <w:t xml:space="preserve">38.55</w:t>
             </w:r>
           </w:p>
         </w:tc>
@@ -300,7 +300,7 @@
             </w:pPr>
             <w:r>
               <w:rPr/>
-              <w:t xml:space="preserve">275.00</w:t>
+              <w:t xml:space="preserve">220.00</w:t>
             </w:r>
           </w:p>
         </w:tc>
@@ -398,7 +398,7 @@
             </w:pPr>
             <w:r>
               <w:rPr/>
-              <w:t xml:space="preserve">212.50</w:t>
+              <w:t xml:space="preserve">170.00</w:t>
             </w:r>
           </w:p>
         </w:tc>
@@ -496,7 +496,7 @@
             </w:pPr>
             <w:r>
               <w:rPr/>
-              <w:t xml:space="preserve">212.50</w:t>
+              <w:t xml:space="preserve">170.00</w:t>
             </w:r>
           </w:p>
         </w:tc>
@@ -594,7 +594,7 @@
             </w:pPr>
             <w:r>
               <w:rPr/>
-              <w:t xml:space="preserve">187.50</w:t>
+              <w:t xml:space="preserve">150.00</w:t>
             </w:r>
           </w:p>
         </w:tc>
@@ -692,7 +692,7 @@
             </w:pPr>
             <w:r>
               <w:rPr/>
-              <w:t xml:space="preserve">200.00</w:t>
+              <w:t xml:space="preserve">160.00</w:t>
             </w:r>
           </w:p>
         </w:tc>
@@ -790,7 +790,7 @@
             </w:pPr>
             <w:r>
               <w:rPr/>
-              <w:t xml:space="preserve">200.00</w:t>
+              <w:t xml:space="preserve">160.00</w:t>
             </w:r>
           </w:p>
         </w:tc>
@@ -888,7 +888,7 @@
             </w:pPr>
             <w:r>
               <w:rPr/>
-              <w:t xml:space="preserve">250.00</w:t>
+              <w:t xml:space="preserve">200.00</w:t>
             </w:r>
           </w:p>
         </w:tc>
@@ -986,7 +986,7 @@
             </w:pPr>
             <w:r>
               <w:rPr/>
-              <w:t xml:space="preserve">275.00</w:t>
+              <w:t xml:space="preserve">220.00</w:t>
             </w:r>
           </w:p>
         </w:tc>
@@ -1084,7 +1084,7 @@
             </w:pPr>
             <w:r>
               <w:rPr/>
-              <w:t xml:space="preserve">67.81</w:t>
+              <w:t xml:space="preserve">54.25</w:t>
             </w:r>
           </w:p>
         </w:tc>
@@ -1182,7 +1182,7 @@
             </w:pPr>
             <w:r>
               <w:rPr/>
-              <w:t xml:space="preserve">150.68</w:t>
+              <w:t xml:space="preserve">120.55</w:t>
             </w:r>
           </w:p>
         </w:tc>
@@ -1280,7 +1280,7 @@
             </w:pPr>
             <w:r>
               <w:rPr/>
-              <w:t xml:space="preserve">200.00</w:t>
+              <w:t xml:space="preserve">160.00</w:t>
             </w:r>
           </w:p>
         </w:tc>
@@ -1378,7 +1378,7 @@
             </w:pPr>
             <w:r>
               <w:rPr/>
-              <w:t xml:space="preserve">200.00</w:t>
+              <w:t xml:space="preserve">160.00</w:t>
             </w:r>
           </w:p>
         </w:tc>
@@ -1476,7 +1476,7 @@
             </w:pPr>
             <w:r>
               <w:rPr/>
-              <w:t xml:space="preserve">200.00</w:t>
+              <w:t xml:space="preserve">160.00</w:t>
             </w:r>
           </w:p>
         </w:tc>
@@ -1574,7 +1574,7 @@
             </w:pPr>
             <w:r>
               <w:rPr/>
-              <w:t xml:space="preserve">200.00</w:t>
+              <w:t xml:space="preserve">160.00</w:t>
             </w:r>
           </w:p>
         </w:tc>
@@ -1672,7 +1672,7 @@
             </w:pPr>
             <w:r>
               <w:rPr/>
-              <w:t xml:space="preserve">200.00</w:t>
+              <w:t xml:space="preserve">160.00</w:t>
             </w:r>
           </w:p>
         </w:tc>
@@ -1770,7 +1770,7 @@
             </w:pPr>
             <w:r>
               <w:rPr/>
-              <w:t xml:space="preserve">175.00</w:t>
+              <w:t xml:space="preserve">140.00</w:t>
             </w:r>
           </w:p>
         </w:tc>
@@ -1868,7 +1868,7 @@
             </w:pPr>
             <w:r>
               <w:rPr/>
-              <w:t xml:space="preserve">150.00</w:t>
+              <w:t xml:space="preserve">120.00</w:t>
             </w:r>
           </w:p>
         </w:tc>
@@ -1966,7 +1966,7 @@
             </w:pPr>
             <w:r>
               <w:rPr/>
-              <w:t xml:space="preserve">150.00</w:t>
+              <w:t xml:space="preserve">120.00</w:t>
             </w:r>
           </w:p>
         </w:tc>
@@ -2064,7 +2064,7 @@
             </w:pPr>
             <w:r>
               <w:rPr/>
-              <w:t xml:space="preserve">150.00</w:t>
+              <w:t xml:space="preserve">120.00</w:t>
             </w:r>
           </w:p>
         </w:tc>
@@ -2162,203 +2162,7 @@
             </w:pPr>
             <w:r>
               <w:rPr/>
-              <w:t xml:space="preserve">150.00</w:t>
-            </w:r>
-          </w:p>
-        </w:tc>
-        <w:tc>
-          <w:tcPr>
-            <w:tcBorders>
-              <w:top w:val="single" w:sz="1" w:space="0" w:color="000000"/>
-              <w:bottom w:val="single" w:sz="1" w:space="0" w:color="000000"/>
-              <w:left w:val="single" w:sz="1" w:space="0" w:color="000000"/>
-              <w:right w:val="single" w:sz="1" w:space="0" w:color="000000"/>
-            </w:tcBorders>
-          </w:tcPr>
-          <w:p>
-            <w:pPr>
-              <w:spacing w:lineRule="exact"/>
-            </w:pPr>
-            <w:r>
-              <w:rPr/>
-              <w:t xml:space="preserve">3</w:t>
-            </w:r>
-          </w:p>
-        </w:tc>
-        <w:tc>
-          <w:tcPr>
-            <w:tcBorders>
-              <w:top w:val="single" w:sz="1" w:space="0" w:color="000000"/>
-              <w:bottom w:val="single" w:sz="1" w:space="0" w:color="000000"/>
-              <w:left w:val="single" w:sz="1" w:space="0" w:color="000000"/>
-              <w:right w:val="single" w:sz="1" w:space="0" w:color="000000"/>
-            </w:tcBorders>
-          </w:tcPr>
-          <w:p>
-            <w:pPr>
-              <w:spacing w:lineRule="exact"/>
-            </w:pPr>
-            <w:r>
-              <w:rPr/>
-              <w:t xml:space="preserve">365</w:t>
-            </w:r>
-          </w:p>
-        </w:tc>
-      </w:tr>
-      <w:tr>
-        <w:trPr/>
-        <w:tc>
-          <w:tcPr>
-            <w:tcBorders>
-              <w:top w:val="single" w:sz="1" w:space="0" w:color="000000"/>
-              <w:bottom w:val="single" w:sz="1" w:space="0" w:color="000000"/>
-              <w:left w:val="single" w:sz="1" w:space="0" w:color="000000"/>
-              <w:right w:val="single" w:sz="1" w:space="0" w:color="000000"/>
-            </w:tcBorders>
-          </w:tcPr>
-          <w:p>
-            <w:pPr>
-              <w:spacing w:lineRule="exact"/>
-            </w:pPr>
-            <w:r>
-              <w:rPr/>
-              <w:t xml:space="preserve">01/01/2020</w:t>
-            </w:r>
-          </w:p>
-        </w:tc>
-        <w:tc>
-          <w:tcPr>
-            <w:tcBorders>
-              <w:top w:val="single" w:sz="1" w:space="0" w:color="000000"/>
-              <w:bottom w:val="single" w:sz="1" w:space="0" w:color="000000"/>
-              <w:left w:val="single" w:sz="1" w:space="0" w:color="000000"/>
-              <w:right w:val="single" w:sz="1" w:space="0" w:color="000000"/>
-            </w:tcBorders>
-          </w:tcPr>
-          <w:p>
-            <w:pPr>
-              <w:spacing w:lineRule="exact"/>
-            </w:pPr>
-            <w:r>
-              <w:rPr/>
-              <w:t xml:space="preserve">31/12/2020</w:t>
-            </w:r>
-          </w:p>
-        </w:tc>
-        <w:tc>
-          <w:tcPr>
-            <w:tcBorders>
-              <w:top w:val="single" w:sz="1" w:space="0" w:color="000000"/>
-              <w:bottom w:val="single" w:sz="1" w:space="0" w:color="000000"/>
-              <w:left w:val="single" w:sz="1" w:space="0" w:color="000000"/>
-              <w:right w:val="single" w:sz="1" w:space="0" w:color="000000"/>
-            </w:tcBorders>
-          </w:tcPr>
-          <w:p>
-            <w:pPr>
-              <w:spacing w:lineRule="exact"/>
-            </w:pPr>
-            <w:r>
-              <w:rPr/>
-              <w:t xml:space="preserve">150.00</w:t>
-            </w:r>
-          </w:p>
-        </w:tc>
-        <w:tc>
-          <w:tcPr>
-            <w:tcBorders>
-              <w:top w:val="single" w:sz="1" w:space="0" w:color="000000"/>
-              <w:bottom w:val="single" w:sz="1" w:space="0" w:color="000000"/>
-              <w:left w:val="single" w:sz="1" w:space="0" w:color="000000"/>
-              <w:right w:val="single" w:sz="1" w:space="0" w:color="000000"/>
-            </w:tcBorders>
-          </w:tcPr>
-          <w:p>
-            <w:pPr>
-              <w:spacing w:lineRule="exact"/>
-            </w:pPr>
-            <w:r>
-              <w:rPr/>
-              <w:t xml:space="preserve">3</w:t>
-            </w:r>
-          </w:p>
-        </w:tc>
-        <w:tc>
-          <w:tcPr>
-            <w:tcBorders>
-              <w:top w:val="single" w:sz="1" w:space="0" w:color="000000"/>
-              <w:bottom w:val="single" w:sz="1" w:space="0" w:color="000000"/>
-              <w:left w:val="single" w:sz="1" w:space="0" w:color="000000"/>
-              <w:right w:val="single" w:sz="1" w:space="0" w:color="000000"/>
-            </w:tcBorders>
-          </w:tcPr>
-          <w:p>
-            <w:pPr>
-              <w:spacing w:lineRule="exact"/>
-            </w:pPr>
-            <w:r>
-              <w:rPr/>
-              <w:t xml:space="preserve">366</w:t>
-            </w:r>
-          </w:p>
-        </w:tc>
-      </w:tr>
-      <w:tr>
-        <w:trPr/>
-        <w:tc>
-          <w:tcPr>
-            <w:tcBorders>
-              <w:top w:val="single" w:sz="1" w:space="0" w:color="000000"/>
-              <w:bottom w:val="single" w:sz="1" w:space="0" w:color="000000"/>
-              <w:left w:val="single" w:sz="1" w:space="0" w:color="000000"/>
-              <w:right w:val="single" w:sz="1" w:space="0" w:color="000000"/>
-            </w:tcBorders>
-          </w:tcPr>
-          <w:p>
-            <w:pPr>
-              <w:spacing w:lineRule="exact"/>
-            </w:pPr>
-            <w:r>
-              <w:rPr/>
-              <w:t xml:space="preserve">01/01/2021</w:t>
-            </w:r>
-          </w:p>
-        </w:tc>
-        <w:tc>
-          <w:tcPr>
-            <w:tcBorders>
-              <w:top w:val="single" w:sz="1" w:space="0" w:color="000000"/>
-              <w:bottom w:val="single" w:sz="1" w:space="0" w:color="000000"/>
-              <w:left w:val="single" w:sz="1" w:space="0" w:color="000000"/>
-              <w:right w:val="single" w:sz="1" w:space="0" w:color="000000"/>
-            </w:tcBorders>
-          </w:tcPr>
-          <w:p>
-            <w:pPr>
-              <w:spacing w:lineRule="exact"/>
-            </w:pPr>
-            <w:r>
-              <w:rPr/>
-              <w:t xml:space="preserve">31/12/2021</w:t>
-            </w:r>
-          </w:p>
-        </w:tc>
-        <w:tc>
-          <w:tcPr>
-            <w:tcBorders>
-              <w:top w:val="single" w:sz="1" w:space="0" w:color="000000"/>
-              <w:bottom w:val="single" w:sz="1" w:space="0" w:color="000000"/>
-              <w:left w:val="single" w:sz="1" w:space="0" w:color="000000"/>
-              <w:right w:val="single" w:sz="1" w:space="0" w:color="000000"/>
-            </w:tcBorders>
-          </w:tcPr>
-          <w:p>
-            <w:pPr>
-              <w:spacing w:lineRule="exact"/>
-            </w:pPr>
-            <w:r>
-              <w:rPr/>
-              <w:t xml:space="preserve">150.00</w:t>
+              <w:t xml:space="preserve">120.00</w:t>
             </w:r>
           </w:p>
         </w:tc>
@@ -2509,45 +2313,2408 @@
             </w:pPr>
             <w:r>
               <w:rPr/>
-              <w:t xml:space="preserve">5000</w:t>
-            </w:r>
-          </w:p>
-        </w:tc>
-        <w:tc>
-          <w:tcPr>
-            <w:tcBorders>
-              <w:top w:val="single" w:sz="1" w:space="0" w:color="000000"/>
-              <w:bottom w:val="single" w:sz="1" w:space="0" w:color="000000"/>
-              <w:left w:val="single" w:sz="1" w:space="0" w:color="000000"/>
-              <w:right w:val="single" w:sz="1" w:space="0" w:color="000000"/>
-            </w:tcBorders>
-          </w:tcPr>
-          <w:p>
-            <w:pPr>
-              <w:spacing w:lineRule="exact"/>
-            </w:pPr>
-            <w:r>
-              <w:rPr/>
-              <w:t xml:space="preserve">4270.48</w:t>
-            </w:r>
-          </w:p>
-        </w:tc>
-        <w:tc>
-          <w:tcPr>
-            <w:tcBorders>
-              <w:top w:val="single" w:sz="1" w:space="0" w:color="000000"/>
-              <w:bottom w:val="single" w:sz="1" w:space="0" w:color="000000"/>
-              <w:left w:val="single" w:sz="1" w:space="0" w:color="000000"/>
-              <w:right w:val="single" w:sz="1" w:space="0" w:color="000000"/>
-            </w:tcBorders>
-          </w:tcPr>
-          <w:p>
-            <w:pPr>
-              <w:spacing w:lineRule="exact"/>
-            </w:pPr>
-            <w:r>
-              <w:rPr/>
-              <w:t xml:space="preserve">9270.48</w:t>
+              <w:t xml:space="preserve">4000</w:t>
+            </w:r>
+          </w:p>
+        </w:tc>
+        <w:tc>
+          <w:tcPr>
+            <w:tcBorders>
+              <w:top w:val="single" w:sz="1" w:space="0" w:color="000000"/>
+              <w:bottom w:val="single" w:sz="1" w:space="0" w:color="000000"/>
+              <w:left w:val="single" w:sz="1" w:space="0" w:color="000000"/>
+              <w:right w:val="single" w:sz="1" w:space="0" w:color="000000"/>
+            </w:tcBorders>
+          </w:tcPr>
+          <w:p>
+            <w:pPr>
+              <w:spacing w:lineRule="exact"/>
+            </w:pPr>
+            <w:r>
+              <w:rPr/>
+              <w:t xml:space="preserve">3176.46</w:t>
+            </w:r>
+          </w:p>
+        </w:tc>
+        <w:tc>
+          <w:tcPr>
+            <w:tcBorders>
+              <w:top w:val="single" w:sz="1" w:space="0" w:color="000000"/>
+              <w:bottom w:val="single" w:sz="1" w:space="0" w:color="000000"/>
+              <w:left w:val="single" w:sz="1" w:space="0" w:color="000000"/>
+              <w:right w:val="single" w:sz="1" w:space="0" w:color="000000"/>
+            </w:tcBorders>
+          </w:tcPr>
+          <w:p>
+            <w:pPr>
+              <w:spacing w:lineRule="exact"/>
+            </w:pPr>
+            <w:r>
+              <w:rPr/>
+              <w:t xml:space="preserve">7176.46</w:t>
+            </w:r>
+          </w:p>
+        </w:tc>
+      </w:tr>
+    </w:tbl>
+    <w:p>
+      <w:pPr>
+        <w:spacing w:lineRule="exact"/>
+      </w:pPr>
+      <w:r>
+        <w:rPr/>
+      </w:r>
+    </w:p>
+    <w:p>
+      <w:r>
+        <w:br w:type="page"/>
+      </w:r>
+    </w:p>
+    <w:p>
+      <w:pPr>
+        <w:pStyle w:val="Heading2"/>
+        <w:jc w:val="center"/>
+        <w:spacing w:lineRule="exact"/>
+      </w:pPr>
+      <w:r>
+        <w:rPr/>
+      </w:r>
+    </w:p>
+    <w:p>
+      <w:pPr>
+        <w:spacing w:lineRule="exact"/>
+      </w:pPr>
+      <w:r>
+        <w:rPr/>
+      </w:r>
+    </w:p>
+    <w:tbl>
+      <w:tblPr>
+        <w:tblBorders>
+          <w:top w:val="single" w:sz="2" w:space="0" w:color="000000"/>
+          <w:bottom w:val="single" w:sz="2" w:space="0" w:color="000000"/>
+          <w:left w:val="single" w:sz="2" w:space="0" w:color="000000"/>
+          <w:right w:val="single" w:sz="2" w:space="0" w:color="000000"/>
+        </w:tblBorders>
+        <w:tblCellSpacing w:w="0" w:type="dxa"/>
+        <w:tblCellMar>
+          <w:top w:type="dxa" w:w="80"/>
+          <w:bottom w:type="dxa" w:w="80"/>
+          <w:left w:type="dxa" w:w="160"/>
+          <w:right w:type="dxa" w:w="160"/>
+        </w:tblCellMar>
+        <w:jc w:val="center"/>
+      </w:tblPr>
+      <w:tblGrid>
+        <w:gridCol w:w="1728"/>
+        <w:gridCol w:w="1728"/>
+        <w:gridCol w:w="1728"/>
+        <w:gridCol w:w="1728"/>
+        <w:gridCol w:w="1728"/>
+      </w:tblGrid>
+      <w:tr>
+        <w:trPr/>
+        <w:tc>
+          <w:tcPr>
+            <w:tcBorders>
+              <w:top w:val="single" w:sz="1" w:space="0" w:color="000000"/>
+              <w:bottom w:val="single" w:sz="1" w:space="0" w:color="000000"/>
+              <w:left w:val="single" w:sz="1" w:space="0" w:color="000000"/>
+              <w:right w:val="single" w:sz="1" w:space="0" w:color="000000"/>
+            </w:tcBorders>
+          </w:tcPr>
+          <w:p>
+            <w:pPr>
+              <w:spacing w:lineRule="exact"/>
+            </w:pPr>
+            <w:r>
+              <w:rPr/>
+              <w:t xml:space="preserve"> Fecha de Inicio</w:t>
+            </w:r>
+          </w:p>
+        </w:tc>
+        <w:tc>
+          <w:tcPr>
+            <w:tcBorders>
+              <w:top w:val="single" w:sz="1" w:space="0" w:color="000000"/>
+              <w:bottom w:val="single" w:sz="1" w:space="0" w:color="000000"/>
+              <w:left w:val="single" w:sz="1" w:space="0" w:color="000000"/>
+              <w:right w:val="single" w:sz="1" w:space="0" w:color="000000"/>
+            </w:tcBorders>
+          </w:tcPr>
+          <w:p>
+            <w:pPr>
+              <w:spacing w:lineRule="exact"/>
+            </w:pPr>
+            <w:r>
+              <w:rPr/>
+              <w:t xml:space="preserve"> Fecha de Fin</w:t>
+            </w:r>
+          </w:p>
+        </w:tc>
+        <w:tc>
+          <w:tcPr>
+            <w:tcBorders>
+              <w:top w:val="single" w:sz="1" w:space="0" w:color="000000"/>
+              <w:bottom w:val="single" w:sz="1" w:space="0" w:color="000000"/>
+              <w:left w:val="single" w:sz="1" w:space="0" w:color="000000"/>
+              <w:right w:val="single" w:sz="1" w:space="0" w:color="000000"/>
+            </w:tcBorders>
+          </w:tcPr>
+          <w:p>
+            <w:pPr>
+              <w:spacing w:lineRule="exact"/>
+            </w:pPr>
+            <w:r>
+              <w:rPr/>
+              <w:t xml:space="preserve"> Intereses</w:t>
+            </w:r>
+          </w:p>
+        </w:tc>
+        <w:tc>
+          <w:tcPr>
+            <w:tcBorders>
+              <w:top w:val="single" w:sz="1" w:space="0" w:color="000000"/>
+              <w:bottom w:val="single" w:sz="1" w:space="0" w:color="000000"/>
+              <w:left w:val="single" w:sz="1" w:space="0" w:color="000000"/>
+              <w:right w:val="single" w:sz="1" w:space="0" w:color="000000"/>
+            </w:tcBorders>
+          </w:tcPr>
+          <w:p>
+            <w:pPr>
+              <w:spacing w:lineRule="exact"/>
+            </w:pPr>
+            <w:r>
+              <w:rPr/>
+              <w:t xml:space="preserve"> Tipo de Interés</w:t>
+            </w:r>
+          </w:p>
+        </w:tc>
+        <w:tc>
+          <w:tcPr>
+            <w:tcBorders>
+              <w:top w:val="single" w:sz="1" w:space="0" w:color="000000"/>
+              <w:bottom w:val="single" w:sz="1" w:space="0" w:color="000000"/>
+              <w:left w:val="single" w:sz="1" w:space="0" w:color="000000"/>
+              <w:right w:val="single" w:sz="1" w:space="0" w:color="000000"/>
+            </w:tcBorders>
+          </w:tcPr>
+          <w:p>
+            <w:pPr>
+              <w:spacing w:lineRule="exact"/>
+            </w:pPr>
+            <w:r>
+              <w:rPr/>
+              <w:t xml:space="preserve"> Días</w:t>
+            </w:r>
+          </w:p>
+        </w:tc>
+      </w:tr>
+      <w:tr>
+        <w:trPr/>
+        <w:tc>
+          <w:tcPr>
+            <w:tcBorders>
+              <w:top w:val="single" w:sz="1" w:space="0" w:color="000000"/>
+              <w:bottom w:val="single" w:sz="1" w:space="0" w:color="000000"/>
+              <w:left w:val="single" w:sz="1" w:space="0" w:color="000000"/>
+              <w:right w:val="single" w:sz="1" w:space="0" w:color="000000"/>
+            </w:tcBorders>
+          </w:tcPr>
+          <w:p>
+            <w:pPr>
+              <w:spacing w:lineRule="exact"/>
+            </w:pPr>
+            <w:r>
+              <w:rPr/>
+              <w:t xml:space="preserve">10/10/2000</w:t>
+            </w:r>
+          </w:p>
+        </w:tc>
+        <w:tc>
+          <w:tcPr>
+            <w:tcBorders>
+              <w:top w:val="single" w:sz="1" w:space="0" w:color="000000"/>
+              <w:bottom w:val="single" w:sz="1" w:space="0" w:color="000000"/>
+              <w:left w:val="single" w:sz="1" w:space="0" w:color="000000"/>
+              <w:right w:val="single" w:sz="1" w:space="0" w:color="000000"/>
+            </w:tcBorders>
+          </w:tcPr>
+          <w:p>
+            <w:pPr>
+              <w:spacing w:lineRule="exact"/>
+            </w:pPr>
+            <w:r>
+              <w:rPr/>
+              <w:t xml:space="preserve">31/12/2000</w:t>
+            </w:r>
+          </w:p>
+        </w:tc>
+        <w:tc>
+          <w:tcPr>
+            <w:tcBorders>
+              <w:top w:val="single" w:sz="1" w:space="0" w:color="000000"/>
+              <w:bottom w:val="single" w:sz="1" w:space="0" w:color="000000"/>
+              <w:left w:val="single" w:sz="1" w:space="0" w:color="000000"/>
+              <w:right w:val="single" w:sz="1" w:space="0" w:color="000000"/>
+            </w:tcBorders>
+          </w:tcPr>
+          <w:p>
+            <w:pPr>
+              <w:spacing w:lineRule="exact"/>
+            </w:pPr>
+            <w:r>
+              <w:rPr/>
+              <w:t xml:space="preserve">99.21</w:t>
+            </w:r>
+          </w:p>
+        </w:tc>
+        <w:tc>
+          <w:tcPr>
+            <w:tcBorders>
+              <w:top w:val="single" w:sz="1" w:space="0" w:color="000000"/>
+              <w:bottom w:val="single" w:sz="1" w:space="0" w:color="000000"/>
+              <w:left w:val="single" w:sz="1" w:space="0" w:color="000000"/>
+              <w:right w:val="single" w:sz="1" w:space="0" w:color="000000"/>
+            </w:tcBorders>
+          </w:tcPr>
+          <w:p>
+            <w:pPr>
+              <w:spacing w:lineRule="exact"/>
+            </w:pPr>
+            <w:r>
+              <w:rPr/>
+              <w:t xml:space="preserve">4.25</w:t>
+            </w:r>
+          </w:p>
+        </w:tc>
+        <w:tc>
+          <w:tcPr>
+            <w:tcBorders>
+              <w:top w:val="single" w:sz="1" w:space="0" w:color="000000"/>
+              <w:bottom w:val="single" w:sz="1" w:space="0" w:color="000000"/>
+              <w:left w:val="single" w:sz="1" w:space="0" w:color="000000"/>
+              <w:right w:val="single" w:sz="1" w:space="0" w:color="000000"/>
+            </w:tcBorders>
+          </w:tcPr>
+          <w:p>
+            <w:pPr>
+              <w:spacing w:lineRule="exact"/>
+            </w:pPr>
+            <w:r>
+              <w:rPr/>
+              <w:t xml:space="preserve">83</w:t>
+            </w:r>
+          </w:p>
+        </w:tc>
+      </w:tr>
+      <w:tr>
+        <w:trPr/>
+        <w:tc>
+          <w:tcPr>
+            <w:tcBorders>
+              <w:top w:val="single" w:sz="1" w:space="0" w:color="000000"/>
+              <w:bottom w:val="single" w:sz="1" w:space="0" w:color="000000"/>
+              <w:left w:val="single" w:sz="1" w:space="0" w:color="000000"/>
+              <w:right w:val="single" w:sz="1" w:space="0" w:color="000000"/>
+            </w:tcBorders>
+          </w:tcPr>
+          <w:p>
+            <w:pPr>
+              <w:spacing w:lineRule="exact"/>
+            </w:pPr>
+            <w:r>
+              <w:rPr/>
+              <w:t xml:space="preserve">01/01/2001</w:t>
+            </w:r>
+          </w:p>
+        </w:tc>
+        <w:tc>
+          <w:tcPr>
+            <w:tcBorders>
+              <w:top w:val="single" w:sz="1" w:space="0" w:color="000000"/>
+              <w:bottom w:val="single" w:sz="1" w:space="0" w:color="000000"/>
+              <w:left w:val="single" w:sz="1" w:space="0" w:color="000000"/>
+              <w:right w:val="single" w:sz="1" w:space="0" w:color="000000"/>
+            </w:tcBorders>
+          </w:tcPr>
+          <w:p>
+            <w:pPr>
+              <w:spacing w:lineRule="exact"/>
+            </w:pPr>
+            <w:r>
+              <w:rPr/>
+              <w:t xml:space="preserve">31/12/2001</w:t>
+            </w:r>
+          </w:p>
+        </w:tc>
+        <w:tc>
+          <w:tcPr>
+            <w:tcBorders>
+              <w:top w:val="single" w:sz="1" w:space="0" w:color="000000"/>
+              <w:bottom w:val="single" w:sz="1" w:space="0" w:color="000000"/>
+              <w:left w:val="single" w:sz="1" w:space="0" w:color="000000"/>
+              <w:right w:val="single" w:sz="1" w:space="0" w:color="000000"/>
+            </w:tcBorders>
+          </w:tcPr>
+          <w:p>
+            <w:pPr>
+              <w:spacing w:lineRule="exact"/>
+            </w:pPr>
+            <w:r>
+              <w:rPr/>
+              <w:t xml:space="preserve">525.00</w:t>
+            </w:r>
+          </w:p>
+        </w:tc>
+        <w:tc>
+          <w:tcPr>
+            <w:tcBorders>
+              <w:top w:val="single" w:sz="1" w:space="0" w:color="000000"/>
+              <w:bottom w:val="single" w:sz="1" w:space="0" w:color="000000"/>
+              <w:left w:val="single" w:sz="1" w:space="0" w:color="000000"/>
+              <w:right w:val="single" w:sz="1" w:space="0" w:color="000000"/>
+            </w:tcBorders>
+          </w:tcPr>
+          <w:p>
+            <w:pPr>
+              <w:spacing w:lineRule="exact"/>
+            </w:pPr>
+            <w:r>
+              <w:rPr/>
+              <w:t xml:space="preserve">5.5</w:t>
+            </w:r>
+          </w:p>
+        </w:tc>
+        <w:tc>
+          <w:tcPr>
+            <w:tcBorders>
+              <w:top w:val="single" w:sz="1" w:space="0" w:color="000000"/>
+              <w:bottom w:val="single" w:sz="1" w:space="0" w:color="000000"/>
+              <w:left w:val="single" w:sz="1" w:space="0" w:color="000000"/>
+              <w:right w:val="single" w:sz="1" w:space="0" w:color="000000"/>
+            </w:tcBorders>
+          </w:tcPr>
+          <w:p>
+            <w:pPr>
+              <w:spacing w:lineRule="exact"/>
+            </w:pPr>
+            <w:r>
+              <w:rPr/>
+              <w:t xml:space="preserve">365</w:t>
+            </w:r>
+          </w:p>
+        </w:tc>
+      </w:tr>
+      <w:tr>
+        <w:trPr/>
+        <w:tc>
+          <w:tcPr>
+            <w:tcBorders>
+              <w:top w:val="single" w:sz="1" w:space="0" w:color="000000"/>
+              <w:bottom w:val="single" w:sz="1" w:space="0" w:color="000000"/>
+              <w:left w:val="single" w:sz="1" w:space="0" w:color="000000"/>
+              <w:right w:val="single" w:sz="1" w:space="0" w:color="000000"/>
+            </w:tcBorders>
+          </w:tcPr>
+          <w:p>
+            <w:pPr>
+              <w:spacing w:lineRule="exact"/>
+            </w:pPr>
+            <w:r>
+              <w:rPr/>
+              <w:t xml:space="preserve">01/01/2002</w:t>
+            </w:r>
+          </w:p>
+        </w:tc>
+        <w:tc>
+          <w:tcPr>
+            <w:tcBorders>
+              <w:top w:val="single" w:sz="1" w:space="0" w:color="000000"/>
+              <w:bottom w:val="single" w:sz="1" w:space="0" w:color="000000"/>
+              <w:left w:val="single" w:sz="1" w:space="0" w:color="000000"/>
+              <w:right w:val="single" w:sz="1" w:space="0" w:color="000000"/>
+            </w:tcBorders>
+          </w:tcPr>
+          <w:p>
+            <w:pPr>
+              <w:spacing w:lineRule="exact"/>
+            </w:pPr>
+            <w:r>
+              <w:rPr/>
+              <w:t xml:space="preserve">31/12/2002</w:t>
+            </w:r>
+          </w:p>
+        </w:tc>
+        <w:tc>
+          <w:tcPr>
+            <w:tcBorders>
+              <w:top w:val="single" w:sz="1" w:space="0" w:color="000000"/>
+              <w:bottom w:val="single" w:sz="1" w:space="0" w:color="000000"/>
+              <w:left w:val="single" w:sz="1" w:space="0" w:color="000000"/>
+              <w:right w:val="single" w:sz="1" w:space="0" w:color="000000"/>
+            </w:tcBorders>
+          </w:tcPr>
+          <w:p>
+            <w:pPr>
+              <w:spacing w:lineRule="exact"/>
+            </w:pPr>
+            <w:r>
+              <w:rPr/>
+              <w:t xml:space="preserve">437.50</w:t>
+            </w:r>
+          </w:p>
+        </w:tc>
+        <w:tc>
+          <w:tcPr>
+            <w:tcBorders>
+              <w:top w:val="single" w:sz="1" w:space="0" w:color="000000"/>
+              <w:bottom w:val="single" w:sz="1" w:space="0" w:color="000000"/>
+              <w:left w:val="single" w:sz="1" w:space="0" w:color="000000"/>
+              <w:right w:val="single" w:sz="1" w:space="0" w:color="000000"/>
+            </w:tcBorders>
+          </w:tcPr>
+          <w:p>
+            <w:pPr>
+              <w:spacing w:lineRule="exact"/>
+            </w:pPr>
+            <w:r>
+              <w:rPr/>
+              <w:t xml:space="preserve">4.25</w:t>
+            </w:r>
+          </w:p>
+        </w:tc>
+        <w:tc>
+          <w:tcPr>
+            <w:tcBorders>
+              <w:top w:val="single" w:sz="1" w:space="0" w:color="000000"/>
+              <w:bottom w:val="single" w:sz="1" w:space="0" w:color="000000"/>
+              <w:left w:val="single" w:sz="1" w:space="0" w:color="000000"/>
+              <w:right w:val="single" w:sz="1" w:space="0" w:color="000000"/>
+            </w:tcBorders>
+          </w:tcPr>
+          <w:p>
+            <w:pPr>
+              <w:spacing w:lineRule="exact"/>
+            </w:pPr>
+            <w:r>
+              <w:rPr/>
+              <w:t xml:space="preserve">365</w:t>
+            </w:r>
+          </w:p>
+        </w:tc>
+      </w:tr>
+      <w:tr>
+        <w:trPr/>
+        <w:tc>
+          <w:tcPr>
+            <w:tcBorders>
+              <w:top w:val="single" w:sz="1" w:space="0" w:color="000000"/>
+              <w:bottom w:val="single" w:sz="1" w:space="0" w:color="000000"/>
+              <w:left w:val="single" w:sz="1" w:space="0" w:color="000000"/>
+              <w:right w:val="single" w:sz="1" w:space="0" w:color="000000"/>
+            </w:tcBorders>
+          </w:tcPr>
+          <w:p>
+            <w:pPr>
+              <w:spacing w:lineRule="exact"/>
+            </w:pPr>
+            <w:r>
+              <w:rPr/>
+              <w:t xml:space="preserve">01/01/2003</w:t>
+            </w:r>
+          </w:p>
+        </w:tc>
+        <w:tc>
+          <w:tcPr>
+            <w:tcBorders>
+              <w:top w:val="single" w:sz="1" w:space="0" w:color="000000"/>
+              <w:bottom w:val="single" w:sz="1" w:space="0" w:color="000000"/>
+              <w:left w:val="single" w:sz="1" w:space="0" w:color="000000"/>
+              <w:right w:val="single" w:sz="1" w:space="0" w:color="000000"/>
+            </w:tcBorders>
+          </w:tcPr>
+          <w:p>
+            <w:pPr>
+              <w:spacing w:lineRule="exact"/>
+            </w:pPr>
+            <w:r>
+              <w:rPr/>
+              <w:t xml:space="preserve">31/12/2003</w:t>
+            </w:r>
+          </w:p>
+        </w:tc>
+        <w:tc>
+          <w:tcPr>
+            <w:tcBorders>
+              <w:top w:val="single" w:sz="1" w:space="0" w:color="000000"/>
+              <w:bottom w:val="single" w:sz="1" w:space="0" w:color="000000"/>
+              <w:left w:val="single" w:sz="1" w:space="0" w:color="000000"/>
+              <w:right w:val="single" w:sz="1" w:space="0" w:color="000000"/>
+            </w:tcBorders>
+          </w:tcPr>
+          <w:p>
+            <w:pPr>
+              <w:spacing w:lineRule="exact"/>
+            </w:pPr>
+            <w:r>
+              <w:rPr/>
+              <w:t xml:space="preserve">437.50</w:t>
+            </w:r>
+          </w:p>
+        </w:tc>
+        <w:tc>
+          <w:tcPr>
+            <w:tcBorders>
+              <w:top w:val="single" w:sz="1" w:space="0" w:color="000000"/>
+              <w:bottom w:val="single" w:sz="1" w:space="0" w:color="000000"/>
+              <w:left w:val="single" w:sz="1" w:space="0" w:color="000000"/>
+              <w:right w:val="single" w:sz="1" w:space="0" w:color="000000"/>
+            </w:tcBorders>
+          </w:tcPr>
+          <w:p>
+            <w:pPr>
+              <w:spacing w:lineRule="exact"/>
+            </w:pPr>
+            <w:r>
+              <w:rPr/>
+              <w:t xml:space="preserve">4.25</w:t>
+            </w:r>
+          </w:p>
+        </w:tc>
+        <w:tc>
+          <w:tcPr>
+            <w:tcBorders>
+              <w:top w:val="single" w:sz="1" w:space="0" w:color="000000"/>
+              <w:bottom w:val="single" w:sz="1" w:space="0" w:color="000000"/>
+              <w:left w:val="single" w:sz="1" w:space="0" w:color="000000"/>
+              <w:right w:val="single" w:sz="1" w:space="0" w:color="000000"/>
+            </w:tcBorders>
+          </w:tcPr>
+          <w:p>
+            <w:pPr>
+              <w:spacing w:lineRule="exact"/>
+            </w:pPr>
+            <w:r>
+              <w:rPr/>
+              <w:t xml:space="preserve">365</w:t>
+            </w:r>
+          </w:p>
+        </w:tc>
+      </w:tr>
+      <w:tr>
+        <w:trPr/>
+        <w:tc>
+          <w:tcPr>
+            <w:tcBorders>
+              <w:top w:val="single" w:sz="1" w:space="0" w:color="000000"/>
+              <w:bottom w:val="single" w:sz="1" w:space="0" w:color="000000"/>
+              <w:left w:val="single" w:sz="1" w:space="0" w:color="000000"/>
+              <w:right w:val="single" w:sz="1" w:space="0" w:color="000000"/>
+            </w:tcBorders>
+          </w:tcPr>
+          <w:p>
+            <w:pPr>
+              <w:spacing w:lineRule="exact"/>
+            </w:pPr>
+            <w:r>
+              <w:rPr/>
+              <w:t xml:space="preserve">01/01/2004</w:t>
+            </w:r>
+          </w:p>
+        </w:tc>
+        <w:tc>
+          <w:tcPr>
+            <w:tcBorders>
+              <w:top w:val="single" w:sz="1" w:space="0" w:color="000000"/>
+              <w:bottom w:val="single" w:sz="1" w:space="0" w:color="000000"/>
+              <w:left w:val="single" w:sz="1" w:space="0" w:color="000000"/>
+              <w:right w:val="single" w:sz="1" w:space="0" w:color="000000"/>
+            </w:tcBorders>
+          </w:tcPr>
+          <w:p>
+            <w:pPr>
+              <w:spacing w:lineRule="exact"/>
+            </w:pPr>
+            <w:r>
+              <w:rPr/>
+              <w:t xml:space="preserve">31/12/2004</w:t>
+            </w:r>
+          </w:p>
+        </w:tc>
+        <w:tc>
+          <w:tcPr>
+            <w:tcBorders>
+              <w:top w:val="single" w:sz="1" w:space="0" w:color="000000"/>
+              <w:bottom w:val="single" w:sz="1" w:space="0" w:color="000000"/>
+              <w:left w:val="single" w:sz="1" w:space="0" w:color="000000"/>
+              <w:right w:val="single" w:sz="1" w:space="0" w:color="000000"/>
+            </w:tcBorders>
+          </w:tcPr>
+          <w:p>
+            <w:pPr>
+              <w:spacing w:lineRule="exact"/>
+            </w:pPr>
+            <w:r>
+              <w:rPr/>
+              <w:t xml:space="preserve">402.50</w:t>
+            </w:r>
+          </w:p>
+        </w:tc>
+        <w:tc>
+          <w:tcPr>
+            <w:tcBorders>
+              <w:top w:val="single" w:sz="1" w:space="0" w:color="000000"/>
+              <w:bottom w:val="single" w:sz="1" w:space="0" w:color="000000"/>
+              <w:left w:val="single" w:sz="1" w:space="0" w:color="000000"/>
+              <w:right w:val="single" w:sz="1" w:space="0" w:color="000000"/>
+            </w:tcBorders>
+          </w:tcPr>
+          <w:p>
+            <w:pPr>
+              <w:spacing w:lineRule="exact"/>
+            </w:pPr>
+            <w:r>
+              <w:rPr/>
+              <w:t xml:space="preserve">3.75</w:t>
+            </w:r>
+          </w:p>
+        </w:tc>
+        <w:tc>
+          <w:tcPr>
+            <w:tcBorders>
+              <w:top w:val="single" w:sz="1" w:space="0" w:color="000000"/>
+              <w:bottom w:val="single" w:sz="1" w:space="0" w:color="000000"/>
+              <w:left w:val="single" w:sz="1" w:space="0" w:color="000000"/>
+              <w:right w:val="single" w:sz="1" w:space="0" w:color="000000"/>
+            </w:tcBorders>
+          </w:tcPr>
+          <w:p>
+            <w:pPr>
+              <w:spacing w:lineRule="exact"/>
+            </w:pPr>
+            <w:r>
+              <w:rPr/>
+              <w:t xml:space="preserve">366</w:t>
+            </w:r>
+          </w:p>
+        </w:tc>
+      </w:tr>
+      <w:tr>
+        <w:trPr/>
+        <w:tc>
+          <w:tcPr>
+            <w:tcBorders>
+              <w:top w:val="single" w:sz="1" w:space="0" w:color="000000"/>
+              <w:bottom w:val="single" w:sz="1" w:space="0" w:color="000000"/>
+              <w:left w:val="single" w:sz="1" w:space="0" w:color="000000"/>
+              <w:right w:val="single" w:sz="1" w:space="0" w:color="000000"/>
+            </w:tcBorders>
+          </w:tcPr>
+          <w:p>
+            <w:pPr>
+              <w:spacing w:lineRule="exact"/>
+            </w:pPr>
+            <w:r>
+              <w:rPr/>
+              <w:t xml:space="preserve">01/01/2005</w:t>
+            </w:r>
+          </w:p>
+        </w:tc>
+        <w:tc>
+          <w:tcPr>
+            <w:tcBorders>
+              <w:top w:val="single" w:sz="1" w:space="0" w:color="000000"/>
+              <w:bottom w:val="single" w:sz="1" w:space="0" w:color="000000"/>
+              <w:left w:val="single" w:sz="1" w:space="0" w:color="000000"/>
+              <w:right w:val="single" w:sz="1" w:space="0" w:color="000000"/>
+            </w:tcBorders>
+          </w:tcPr>
+          <w:p>
+            <w:pPr>
+              <w:spacing w:lineRule="exact"/>
+            </w:pPr>
+            <w:r>
+              <w:rPr/>
+              <w:t xml:space="preserve">31/12/2005</w:t>
+            </w:r>
+          </w:p>
+        </w:tc>
+        <w:tc>
+          <w:tcPr>
+            <w:tcBorders>
+              <w:top w:val="single" w:sz="1" w:space="0" w:color="000000"/>
+              <w:bottom w:val="single" w:sz="1" w:space="0" w:color="000000"/>
+              <w:left w:val="single" w:sz="1" w:space="0" w:color="000000"/>
+              <w:right w:val="single" w:sz="1" w:space="0" w:color="000000"/>
+            </w:tcBorders>
+          </w:tcPr>
+          <w:p>
+            <w:pPr>
+              <w:spacing w:lineRule="exact"/>
+            </w:pPr>
+            <w:r>
+              <w:rPr/>
+              <w:t xml:space="preserve">420.00</w:t>
+            </w:r>
+          </w:p>
+        </w:tc>
+        <w:tc>
+          <w:tcPr>
+            <w:tcBorders>
+              <w:top w:val="single" w:sz="1" w:space="0" w:color="000000"/>
+              <w:bottom w:val="single" w:sz="1" w:space="0" w:color="000000"/>
+              <w:left w:val="single" w:sz="1" w:space="0" w:color="000000"/>
+              <w:right w:val="single" w:sz="1" w:space="0" w:color="000000"/>
+            </w:tcBorders>
+          </w:tcPr>
+          <w:p>
+            <w:pPr>
+              <w:spacing w:lineRule="exact"/>
+            </w:pPr>
+            <w:r>
+              <w:rPr/>
+              <w:t xml:space="preserve">4</w:t>
+            </w:r>
+          </w:p>
+        </w:tc>
+        <w:tc>
+          <w:tcPr>
+            <w:tcBorders>
+              <w:top w:val="single" w:sz="1" w:space="0" w:color="000000"/>
+              <w:bottom w:val="single" w:sz="1" w:space="0" w:color="000000"/>
+              <w:left w:val="single" w:sz="1" w:space="0" w:color="000000"/>
+              <w:right w:val="single" w:sz="1" w:space="0" w:color="000000"/>
+            </w:tcBorders>
+          </w:tcPr>
+          <w:p>
+            <w:pPr>
+              <w:spacing w:lineRule="exact"/>
+            </w:pPr>
+            <w:r>
+              <w:rPr/>
+              <w:t xml:space="preserve">365</w:t>
+            </w:r>
+          </w:p>
+        </w:tc>
+      </w:tr>
+      <w:tr>
+        <w:trPr/>
+        <w:tc>
+          <w:tcPr>
+            <w:tcBorders>
+              <w:top w:val="single" w:sz="1" w:space="0" w:color="000000"/>
+              <w:bottom w:val="single" w:sz="1" w:space="0" w:color="000000"/>
+              <w:left w:val="single" w:sz="1" w:space="0" w:color="000000"/>
+              <w:right w:val="single" w:sz="1" w:space="0" w:color="000000"/>
+            </w:tcBorders>
+          </w:tcPr>
+          <w:p>
+            <w:pPr>
+              <w:spacing w:lineRule="exact"/>
+            </w:pPr>
+            <w:r>
+              <w:rPr/>
+              <w:t xml:space="preserve">01/01/2006</w:t>
+            </w:r>
+          </w:p>
+        </w:tc>
+        <w:tc>
+          <w:tcPr>
+            <w:tcBorders>
+              <w:top w:val="single" w:sz="1" w:space="0" w:color="000000"/>
+              <w:bottom w:val="single" w:sz="1" w:space="0" w:color="000000"/>
+              <w:left w:val="single" w:sz="1" w:space="0" w:color="000000"/>
+              <w:right w:val="single" w:sz="1" w:space="0" w:color="000000"/>
+            </w:tcBorders>
+          </w:tcPr>
+          <w:p>
+            <w:pPr>
+              <w:spacing w:lineRule="exact"/>
+            </w:pPr>
+            <w:r>
+              <w:rPr/>
+              <w:t xml:space="preserve">31/12/2006</w:t>
+            </w:r>
+          </w:p>
+        </w:tc>
+        <w:tc>
+          <w:tcPr>
+            <w:tcBorders>
+              <w:top w:val="single" w:sz="1" w:space="0" w:color="000000"/>
+              <w:bottom w:val="single" w:sz="1" w:space="0" w:color="000000"/>
+              <w:left w:val="single" w:sz="1" w:space="0" w:color="000000"/>
+              <w:right w:val="single" w:sz="1" w:space="0" w:color="000000"/>
+            </w:tcBorders>
+          </w:tcPr>
+          <w:p>
+            <w:pPr>
+              <w:spacing w:lineRule="exact"/>
+            </w:pPr>
+            <w:r>
+              <w:rPr/>
+              <w:t xml:space="preserve">420.00</w:t>
+            </w:r>
+          </w:p>
+        </w:tc>
+        <w:tc>
+          <w:tcPr>
+            <w:tcBorders>
+              <w:top w:val="single" w:sz="1" w:space="0" w:color="000000"/>
+              <w:bottom w:val="single" w:sz="1" w:space="0" w:color="000000"/>
+              <w:left w:val="single" w:sz="1" w:space="0" w:color="000000"/>
+              <w:right w:val="single" w:sz="1" w:space="0" w:color="000000"/>
+            </w:tcBorders>
+          </w:tcPr>
+          <w:p>
+            <w:pPr>
+              <w:spacing w:lineRule="exact"/>
+            </w:pPr>
+            <w:r>
+              <w:rPr/>
+              <w:t xml:space="preserve">4</w:t>
+            </w:r>
+          </w:p>
+        </w:tc>
+        <w:tc>
+          <w:tcPr>
+            <w:tcBorders>
+              <w:top w:val="single" w:sz="1" w:space="0" w:color="000000"/>
+              <w:bottom w:val="single" w:sz="1" w:space="0" w:color="000000"/>
+              <w:left w:val="single" w:sz="1" w:space="0" w:color="000000"/>
+              <w:right w:val="single" w:sz="1" w:space="0" w:color="000000"/>
+            </w:tcBorders>
+          </w:tcPr>
+          <w:p>
+            <w:pPr>
+              <w:spacing w:lineRule="exact"/>
+            </w:pPr>
+            <w:r>
+              <w:rPr/>
+              <w:t xml:space="preserve">365</w:t>
+            </w:r>
+          </w:p>
+        </w:tc>
+      </w:tr>
+      <w:tr>
+        <w:trPr/>
+        <w:tc>
+          <w:tcPr>
+            <w:tcBorders>
+              <w:top w:val="single" w:sz="1" w:space="0" w:color="000000"/>
+              <w:bottom w:val="single" w:sz="1" w:space="0" w:color="000000"/>
+              <w:left w:val="single" w:sz="1" w:space="0" w:color="000000"/>
+              <w:right w:val="single" w:sz="1" w:space="0" w:color="000000"/>
+            </w:tcBorders>
+          </w:tcPr>
+          <w:p>
+            <w:pPr>
+              <w:spacing w:lineRule="exact"/>
+            </w:pPr>
+            <w:r>
+              <w:rPr/>
+              <w:t xml:space="preserve">01/01/2007</w:t>
+            </w:r>
+          </w:p>
+        </w:tc>
+        <w:tc>
+          <w:tcPr>
+            <w:tcBorders>
+              <w:top w:val="single" w:sz="1" w:space="0" w:color="000000"/>
+              <w:bottom w:val="single" w:sz="1" w:space="0" w:color="000000"/>
+              <w:left w:val="single" w:sz="1" w:space="0" w:color="000000"/>
+              <w:right w:val="single" w:sz="1" w:space="0" w:color="000000"/>
+            </w:tcBorders>
+          </w:tcPr>
+          <w:p>
+            <w:pPr>
+              <w:spacing w:lineRule="exact"/>
+            </w:pPr>
+            <w:r>
+              <w:rPr/>
+              <w:t xml:space="preserve">31/12/2007</w:t>
+            </w:r>
+          </w:p>
+        </w:tc>
+        <w:tc>
+          <w:tcPr>
+            <w:tcBorders>
+              <w:top w:val="single" w:sz="1" w:space="0" w:color="000000"/>
+              <w:bottom w:val="single" w:sz="1" w:space="0" w:color="000000"/>
+              <w:left w:val="single" w:sz="1" w:space="0" w:color="000000"/>
+              <w:right w:val="single" w:sz="1" w:space="0" w:color="000000"/>
+            </w:tcBorders>
+          </w:tcPr>
+          <w:p>
+            <w:pPr>
+              <w:spacing w:lineRule="exact"/>
+            </w:pPr>
+            <w:r>
+              <w:rPr/>
+              <w:t xml:space="preserve">490.00</w:t>
+            </w:r>
+          </w:p>
+        </w:tc>
+        <w:tc>
+          <w:tcPr>
+            <w:tcBorders>
+              <w:top w:val="single" w:sz="1" w:space="0" w:color="000000"/>
+              <w:bottom w:val="single" w:sz="1" w:space="0" w:color="000000"/>
+              <w:left w:val="single" w:sz="1" w:space="0" w:color="000000"/>
+              <w:right w:val="single" w:sz="1" w:space="0" w:color="000000"/>
+            </w:tcBorders>
+          </w:tcPr>
+          <w:p>
+            <w:pPr>
+              <w:spacing w:lineRule="exact"/>
+            </w:pPr>
+            <w:r>
+              <w:rPr/>
+              <w:t xml:space="preserve">5</w:t>
+            </w:r>
+          </w:p>
+        </w:tc>
+        <w:tc>
+          <w:tcPr>
+            <w:tcBorders>
+              <w:top w:val="single" w:sz="1" w:space="0" w:color="000000"/>
+              <w:bottom w:val="single" w:sz="1" w:space="0" w:color="000000"/>
+              <w:left w:val="single" w:sz="1" w:space="0" w:color="000000"/>
+              <w:right w:val="single" w:sz="1" w:space="0" w:color="000000"/>
+            </w:tcBorders>
+          </w:tcPr>
+          <w:p>
+            <w:pPr>
+              <w:spacing w:lineRule="exact"/>
+            </w:pPr>
+            <w:r>
+              <w:rPr/>
+              <w:t xml:space="preserve">365</w:t>
+            </w:r>
+          </w:p>
+        </w:tc>
+      </w:tr>
+      <w:tr>
+        <w:trPr/>
+        <w:tc>
+          <w:tcPr>
+            <w:tcBorders>
+              <w:top w:val="single" w:sz="1" w:space="0" w:color="000000"/>
+              <w:bottom w:val="single" w:sz="1" w:space="0" w:color="000000"/>
+              <w:left w:val="single" w:sz="1" w:space="0" w:color="000000"/>
+              <w:right w:val="single" w:sz="1" w:space="0" w:color="000000"/>
+            </w:tcBorders>
+          </w:tcPr>
+          <w:p>
+            <w:pPr>
+              <w:spacing w:lineRule="exact"/>
+            </w:pPr>
+            <w:r>
+              <w:rPr/>
+              <w:t xml:space="preserve">01/01/2008</w:t>
+            </w:r>
+          </w:p>
+        </w:tc>
+        <w:tc>
+          <w:tcPr>
+            <w:tcBorders>
+              <w:top w:val="single" w:sz="1" w:space="0" w:color="000000"/>
+              <w:bottom w:val="single" w:sz="1" w:space="0" w:color="000000"/>
+              <w:left w:val="single" w:sz="1" w:space="0" w:color="000000"/>
+              <w:right w:val="single" w:sz="1" w:space="0" w:color="000000"/>
+            </w:tcBorders>
+          </w:tcPr>
+          <w:p>
+            <w:pPr>
+              <w:spacing w:lineRule="exact"/>
+            </w:pPr>
+            <w:r>
+              <w:rPr/>
+              <w:t xml:space="preserve">31/12/2008</w:t>
+            </w:r>
+          </w:p>
+        </w:tc>
+        <w:tc>
+          <w:tcPr>
+            <w:tcBorders>
+              <w:top w:val="single" w:sz="1" w:space="0" w:color="000000"/>
+              <w:bottom w:val="single" w:sz="1" w:space="0" w:color="000000"/>
+              <w:left w:val="single" w:sz="1" w:space="0" w:color="000000"/>
+              <w:right w:val="single" w:sz="1" w:space="0" w:color="000000"/>
+            </w:tcBorders>
+          </w:tcPr>
+          <w:p>
+            <w:pPr>
+              <w:spacing w:lineRule="exact"/>
+            </w:pPr>
+            <w:r>
+              <w:rPr/>
+              <w:t xml:space="preserve">525.00</w:t>
+            </w:r>
+          </w:p>
+        </w:tc>
+        <w:tc>
+          <w:tcPr>
+            <w:tcBorders>
+              <w:top w:val="single" w:sz="1" w:space="0" w:color="000000"/>
+              <w:bottom w:val="single" w:sz="1" w:space="0" w:color="000000"/>
+              <w:left w:val="single" w:sz="1" w:space="0" w:color="000000"/>
+              <w:right w:val="single" w:sz="1" w:space="0" w:color="000000"/>
+            </w:tcBorders>
+          </w:tcPr>
+          <w:p>
+            <w:pPr>
+              <w:spacing w:lineRule="exact"/>
+            </w:pPr>
+            <w:r>
+              <w:rPr/>
+              <w:t xml:space="preserve">5.5</w:t>
+            </w:r>
+          </w:p>
+        </w:tc>
+        <w:tc>
+          <w:tcPr>
+            <w:tcBorders>
+              <w:top w:val="single" w:sz="1" w:space="0" w:color="000000"/>
+              <w:bottom w:val="single" w:sz="1" w:space="0" w:color="000000"/>
+              <w:left w:val="single" w:sz="1" w:space="0" w:color="000000"/>
+              <w:right w:val="single" w:sz="1" w:space="0" w:color="000000"/>
+            </w:tcBorders>
+          </w:tcPr>
+          <w:p>
+            <w:pPr>
+              <w:spacing w:lineRule="exact"/>
+            </w:pPr>
+            <w:r>
+              <w:rPr/>
+              <w:t xml:space="preserve">366</w:t>
+            </w:r>
+          </w:p>
+        </w:tc>
+      </w:tr>
+      <w:tr>
+        <w:trPr/>
+        <w:tc>
+          <w:tcPr>
+            <w:tcBorders>
+              <w:top w:val="single" w:sz="1" w:space="0" w:color="000000"/>
+              <w:bottom w:val="single" w:sz="1" w:space="0" w:color="000000"/>
+              <w:left w:val="single" w:sz="1" w:space="0" w:color="000000"/>
+              <w:right w:val="single" w:sz="1" w:space="0" w:color="000000"/>
+            </w:tcBorders>
+          </w:tcPr>
+          <w:p>
+            <w:pPr>
+              <w:spacing w:lineRule="exact"/>
+            </w:pPr>
+            <w:r>
+              <w:rPr/>
+              <w:t xml:space="preserve">01/01/2009</w:t>
+            </w:r>
+          </w:p>
+        </w:tc>
+        <w:tc>
+          <w:tcPr>
+            <w:tcBorders>
+              <w:top w:val="single" w:sz="1" w:space="0" w:color="000000"/>
+              <w:bottom w:val="single" w:sz="1" w:space="0" w:color="000000"/>
+              <w:left w:val="single" w:sz="1" w:space="0" w:color="000000"/>
+              <w:right w:val="single" w:sz="1" w:space="0" w:color="000000"/>
+            </w:tcBorders>
+          </w:tcPr>
+          <w:p>
+            <w:pPr>
+              <w:spacing w:lineRule="exact"/>
+            </w:pPr>
+            <w:r>
+              <w:rPr/>
+              <w:t xml:space="preserve">31/03/2009</w:t>
+            </w:r>
+          </w:p>
+        </w:tc>
+        <w:tc>
+          <w:tcPr>
+            <w:tcBorders>
+              <w:top w:val="single" w:sz="1" w:space="0" w:color="000000"/>
+              <w:bottom w:val="single" w:sz="1" w:space="0" w:color="000000"/>
+              <w:left w:val="single" w:sz="1" w:space="0" w:color="000000"/>
+              <w:right w:val="single" w:sz="1" w:space="0" w:color="000000"/>
+            </w:tcBorders>
+          </w:tcPr>
+          <w:p>
+            <w:pPr>
+              <w:spacing w:lineRule="exact"/>
+            </w:pPr>
+            <w:r>
+              <w:rPr/>
+              <w:t xml:space="preserve">129.45</w:t>
+            </w:r>
+          </w:p>
+        </w:tc>
+        <w:tc>
+          <w:tcPr>
+            <w:tcBorders>
+              <w:top w:val="single" w:sz="1" w:space="0" w:color="000000"/>
+              <w:bottom w:val="single" w:sz="1" w:space="0" w:color="000000"/>
+              <w:left w:val="single" w:sz="1" w:space="0" w:color="000000"/>
+              <w:right w:val="single" w:sz="1" w:space="0" w:color="000000"/>
+            </w:tcBorders>
+          </w:tcPr>
+          <w:p>
+            <w:pPr>
+              <w:spacing w:lineRule="exact"/>
+            </w:pPr>
+            <w:r>
+              <w:rPr/>
+              <w:t xml:space="preserve">5.5</w:t>
+            </w:r>
+          </w:p>
+        </w:tc>
+        <w:tc>
+          <w:tcPr>
+            <w:tcBorders>
+              <w:top w:val="single" w:sz="1" w:space="0" w:color="000000"/>
+              <w:bottom w:val="single" w:sz="1" w:space="0" w:color="000000"/>
+              <w:left w:val="single" w:sz="1" w:space="0" w:color="000000"/>
+              <w:right w:val="single" w:sz="1" w:space="0" w:color="000000"/>
+            </w:tcBorders>
+          </w:tcPr>
+          <w:p>
+            <w:pPr>
+              <w:spacing w:lineRule="exact"/>
+            </w:pPr>
+            <w:r>
+              <w:rPr/>
+              <w:t xml:space="preserve">90</w:t>
+            </w:r>
+          </w:p>
+        </w:tc>
+      </w:tr>
+      <w:tr>
+        <w:trPr/>
+        <w:tc>
+          <w:tcPr>
+            <w:tcBorders>
+              <w:top w:val="single" w:sz="1" w:space="0" w:color="000000"/>
+              <w:bottom w:val="single" w:sz="1" w:space="0" w:color="000000"/>
+              <w:left w:val="single" w:sz="1" w:space="0" w:color="000000"/>
+              <w:right w:val="single" w:sz="1" w:space="0" w:color="000000"/>
+            </w:tcBorders>
+          </w:tcPr>
+          <w:p>
+            <w:pPr>
+              <w:spacing w:lineRule="exact"/>
+            </w:pPr>
+            <w:r>
+              <w:rPr/>
+              <w:t xml:space="preserve">01/04/2009</w:t>
+            </w:r>
+          </w:p>
+        </w:tc>
+        <w:tc>
+          <w:tcPr>
+            <w:tcBorders>
+              <w:top w:val="single" w:sz="1" w:space="0" w:color="000000"/>
+              <w:bottom w:val="single" w:sz="1" w:space="0" w:color="000000"/>
+              <w:left w:val="single" w:sz="1" w:space="0" w:color="000000"/>
+              <w:right w:val="single" w:sz="1" w:space="0" w:color="000000"/>
+            </w:tcBorders>
+          </w:tcPr>
+          <w:p>
+            <w:pPr>
+              <w:spacing w:lineRule="exact"/>
+            </w:pPr>
+            <w:r>
+              <w:rPr/>
+              <w:t xml:space="preserve">31/12/2009</w:t>
+            </w:r>
+          </w:p>
+        </w:tc>
+        <w:tc>
+          <w:tcPr>
+            <w:tcBorders>
+              <w:top w:val="single" w:sz="1" w:space="0" w:color="000000"/>
+              <w:bottom w:val="single" w:sz="1" w:space="0" w:color="000000"/>
+              <w:left w:val="single" w:sz="1" w:space="0" w:color="000000"/>
+              <w:right w:val="single" w:sz="1" w:space="0" w:color="000000"/>
+            </w:tcBorders>
+          </w:tcPr>
+          <w:p>
+            <w:pPr>
+              <w:spacing w:lineRule="exact"/>
+            </w:pPr>
+            <w:r>
+              <w:rPr/>
+              <w:t xml:space="preserve">316.44</w:t>
+            </w:r>
+          </w:p>
+        </w:tc>
+        <w:tc>
+          <w:tcPr>
+            <w:tcBorders>
+              <w:top w:val="single" w:sz="1" w:space="0" w:color="000000"/>
+              <w:bottom w:val="single" w:sz="1" w:space="0" w:color="000000"/>
+              <w:left w:val="single" w:sz="1" w:space="0" w:color="000000"/>
+              <w:right w:val="single" w:sz="1" w:space="0" w:color="000000"/>
+            </w:tcBorders>
+          </w:tcPr>
+          <w:p>
+            <w:pPr>
+              <w:spacing w:lineRule="exact"/>
+            </w:pPr>
+            <w:r>
+              <w:rPr/>
+              <w:t xml:space="preserve">4</w:t>
+            </w:r>
+          </w:p>
+        </w:tc>
+        <w:tc>
+          <w:tcPr>
+            <w:tcBorders>
+              <w:top w:val="single" w:sz="1" w:space="0" w:color="000000"/>
+              <w:bottom w:val="single" w:sz="1" w:space="0" w:color="000000"/>
+              <w:left w:val="single" w:sz="1" w:space="0" w:color="000000"/>
+              <w:right w:val="single" w:sz="1" w:space="0" w:color="000000"/>
+            </w:tcBorders>
+          </w:tcPr>
+          <w:p>
+            <w:pPr>
+              <w:spacing w:lineRule="exact"/>
+            </w:pPr>
+            <w:r>
+              <w:rPr/>
+              <w:t xml:space="preserve">275</w:t>
+            </w:r>
+          </w:p>
+        </w:tc>
+      </w:tr>
+      <w:tr>
+        <w:trPr/>
+        <w:tc>
+          <w:tcPr>
+            <w:tcBorders>
+              <w:top w:val="single" w:sz="1" w:space="0" w:color="000000"/>
+              <w:bottom w:val="single" w:sz="1" w:space="0" w:color="000000"/>
+              <w:left w:val="single" w:sz="1" w:space="0" w:color="000000"/>
+              <w:right w:val="single" w:sz="1" w:space="0" w:color="000000"/>
+            </w:tcBorders>
+          </w:tcPr>
+          <w:p>
+            <w:pPr>
+              <w:spacing w:lineRule="exact"/>
+            </w:pPr>
+            <w:r>
+              <w:rPr/>
+              <w:t xml:space="preserve">01/01/2010</w:t>
+            </w:r>
+          </w:p>
+        </w:tc>
+        <w:tc>
+          <w:tcPr>
+            <w:tcBorders>
+              <w:top w:val="single" w:sz="1" w:space="0" w:color="000000"/>
+              <w:bottom w:val="single" w:sz="1" w:space="0" w:color="000000"/>
+              <w:left w:val="single" w:sz="1" w:space="0" w:color="000000"/>
+              <w:right w:val="single" w:sz="1" w:space="0" w:color="000000"/>
+            </w:tcBorders>
+          </w:tcPr>
+          <w:p>
+            <w:pPr>
+              <w:spacing w:lineRule="exact"/>
+            </w:pPr>
+            <w:r>
+              <w:rPr/>
+              <w:t xml:space="preserve">31/12/2010</w:t>
+            </w:r>
+          </w:p>
+        </w:tc>
+        <w:tc>
+          <w:tcPr>
+            <w:tcBorders>
+              <w:top w:val="single" w:sz="1" w:space="0" w:color="000000"/>
+              <w:bottom w:val="single" w:sz="1" w:space="0" w:color="000000"/>
+              <w:left w:val="single" w:sz="1" w:space="0" w:color="000000"/>
+              <w:right w:val="single" w:sz="1" w:space="0" w:color="000000"/>
+            </w:tcBorders>
+          </w:tcPr>
+          <w:p>
+            <w:pPr>
+              <w:spacing w:lineRule="exact"/>
+            </w:pPr>
+            <w:r>
+              <w:rPr/>
+              <w:t xml:space="preserve">420.00</w:t>
+            </w:r>
+          </w:p>
+        </w:tc>
+        <w:tc>
+          <w:tcPr>
+            <w:tcBorders>
+              <w:top w:val="single" w:sz="1" w:space="0" w:color="000000"/>
+              <w:bottom w:val="single" w:sz="1" w:space="0" w:color="000000"/>
+              <w:left w:val="single" w:sz="1" w:space="0" w:color="000000"/>
+              <w:right w:val="single" w:sz="1" w:space="0" w:color="000000"/>
+            </w:tcBorders>
+          </w:tcPr>
+          <w:p>
+            <w:pPr>
+              <w:spacing w:lineRule="exact"/>
+            </w:pPr>
+            <w:r>
+              <w:rPr/>
+              <w:t xml:space="preserve">4</w:t>
+            </w:r>
+          </w:p>
+        </w:tc>
+        <w:tc>
+          <w:tcPr>
+            <w:tcBorders>
+              <w:top w:val="single" w:sz="1" w:space="0" w:color="000000"/>
+              <w:bottom w:val="single" w:sz="1" w:space="0" w:color="000000"/>
+              <w:left w:val="single" w:sz="1" w:space="0" w:color="000000"/>
+              <w:right w:val="single" w:sz="1" w:space="0" w:color="000000"/>
+            </w:tcBorders>
+          </w:tcPr>
+          <w:p>
+            <w:pPr>
+              <w:spacing w:lineRule="exact"/>
+            </w:pPr>
+            <w:r>
+              <w:rPr/>
+              <w:t xml:space="preserve">365</w:t>
+            </w:r>
+          </w:p>
+        </w:tc>
+      </w:tr>
+      <w:tr>
+        <w:trPr/>
+        <w:tc>
+          <w:tcPr>
+            <w:tcBorders>
+              <w:top w:val="single" w:sz="1" w:space="0" w:color="000000"/>
+              <w:bottom w:val="single" w:sz="1" w:space="0" w:color="000000"/>
+              <w:left w:val="single" w:sz="1" w:space="0" w:color="000000"/>
+              <w:right w:val="single" w:sz="1" w:space="0" w:color="000000"/>
+            </w:tcBorders>
+          </w:tcPr>
+          <w:p>
+            <w:pPr>
+              <w:spacing w:lineRule="exact"/>
+            </w:pPr>
+            <w:r>
+              <w:rPr/>
+              <w:t xml:space="preserve">01/01/2011</w:t>
+            </w:r>
+          </w:p>
+        </w:tc>
+        <w:tc>
+          <w:tcPr>
+            <w:tcBorders>
+              <w:top w:val="single" w:sz="1" w:space="0" w:color="000000"/>
+              <w:bottom w:val="single" w:sz="1" w:space="0" w:color="000000"/>
+              <w:left w:val="single" w:sz="1" w:space="0" w:color="000000"/>
+              <w:right w:val="single" w:sz="1" w:space="0" w:color="000000"/>
+            </w:tcBorders>
+          </w:tcPr>
+          <w:p>
+            <w:pPr>
+              <w:spacing w:lineRule="exact"/>
+            </w:pPr>
+            <w:r>
+              <w:rPr/>
+              <w:t xml:space="preserve">31/12/2011</w:t>
+            </w:r>
+          </w:p>
+        </w:tc>
+        <w:tc>
+          <w:tcPr>
+            <w:tcBorders>
+              <w:top w:val="single" w:sz="1" w:space="0" w:color="000000"/>
+              <w:bottom w:val="single" w:sz="1" w:space="0" w:color="000000"/>
+              <w:left w:val="single" w:sz="1" w:space="0" w:color="000000"/>
+              <w:right w:val="single" w:sz="1" w:space="0" w:color="000000"/>
+            </w:tcBorders>
+          </w:tcPr>
+          <w:p>
+            <w:pPr>
+              <w:spacing w:lineRule="exact"/>
+            </w:pPr>
+            <w:r>
+              <w:rPr/>
+              <w:t xml:space="preserve">420.00</w:t>
+            </w:r>
+          </w:p>
+        </w:tc>
+        <w:tc>
+          <w:tcPr>
+            <w:tcBorders>
+              <w:top w:val="single" w:sz="1" w:space="0" w:color="000000"/>
+              <w:bottom w:val="single" w:sz="1" w:space="0" w:color="000000"/>
+              <w:left w:val="single" w:sz="1" w:space="0" w:color="000000"/>
+              <w:right w:val="single" w:sz="1" w:space="0" w:color="000000"/>
+            </w:tcBorders>
+          </w:tcPr>
+          <w:p>
+            <w:pPr>
+              <w:spacing w:lineRule="exact"/>
+            </w:pPr>
+            <w:r>
+              <w:rPr/>
+              <w:t xml:space="preserve">4</w:t>
+            </w:r>
+          </w:p>
+        </w:tc>
+        <w:tc>
+          <w:tcPr>
+            <w:tcBorders>
+              <w:top w:val="single" w:sz="1" w:space="0" w:color="000000"/>
+              <w:bottom w:val="single" w:sz="1" w:space="0" w:color="000000"/>
+              <w:left w:val="single" w:sz="1" w:space="0" w:color="000000"/>
+              <w:right w:val="single" w:sz="1" w:space="0" w:color="000000"/>
+            </w:tcBorders>
+          </w:tcPr>
+          <w:p>
+            <w:pPr>
+              <w:spacing w:lineRule="exact"/>
+            </w:pPr>
+            <w:r>
+              <w:rPr/>
+              <w:t xml:space="preserve">365</w:t>
+            </w:r>
+          </w:p>
+        </w:tc>
+      </w:tr>
+      <w:tr>
+        <w:trPr/>
+        <w:tc>
+          <w:tcPr>
+            <w:tcBorders>
+              <w:top w:val="single" w:sz="1" w:space="0" w:color="000000"/>
+              <w:bottom w:val="single" w:sz="1" w:space="0" w:color="000000"/>
+              <w:left w:val="single" w:sz="1" w:space="0" w:color="000000"/>
+              <w:right w:val="single" w:sz="1" w:space="0" w:color="000000"/>
+            </w:tcBorders>
+          </w:tcPr>
+          <w:p>
+            <w:pPr>
+              <w:spacing w:lineRule="exact"/>
+            </w:pPr>
+            <w:r>
+              <w:rPr/>
+              <w:t xml:space="preserve">01/01/2012</w:t>
+            </w:r>
+          </w:p>
+        </w:tc>
+        <w:tc>
+          <w:tcPr>
+            <w:tcBorders>
+              <w:top w:val="single" w:sz="1" w:space="0" w:color="000000"/>
+              <w:bottom w:val="single" w:sz="1" w:space="0" w:color="000000"/>
+              <w:left w:val="single" w:sz="1" w:space="0" w:color="000000"/>
+              <w:right w:val="single" w:sz="1" w:space="0" w:color="000000"/>
+            </w:tcBorders>
+          </w:tcPr>
+          <w:p>
+            <w:pPr>
+              <w:spacing w:lineRule="exact"/>
+            </w:pPr>
+            <w:r>
+              <w:rPr/>
+              <w:t xml:space="preserve">31/12/2012</w:t>
+            </w:r>
+          </w:p>
+        </w:tc>
+        <w:tc>
+          <w:tcPr>
+            <w:tcBorders>
+              <w:top w:val="single" w:sz="1" w:space="0" w:color="000000"/>
+              <w:bottom w:val="single" w:sz="1" w:space="0" w:color="000000"/>
+              <w:left w:val="single" w:sz="1" w:space="0" w:color="000000"/>
+              <w:right w:val="single" w:sz="1" w:space="0" w:color="000000"/>
+            </w:tcBorders>
+          </w:tcPr>
+          <w:p>
+            <w:pPr>
+              <w:spacing w:lineRule="exact"/>
+            </w:pPr>
+            <w:r>
+              <w:rPr/>
+              <w:t xml:space="preserve">420.00</w:t>
+            </w:r>
+          </w:p>
+        </w:tc>
+        <w:tc>
+          <w:tcPr>
+            <w:tcBorders>
+              <w:top w:val="single" w:sz="1" w:space="0" w:color="000000"/>
+              <w:bottom w:val="single" w:sz="1" w:space="0" w:color="000000"/>
+              <w:left w:val="single" w:sz="1" w:space="0" w:color="000000"/>
+              <w:right w:val="single" w:sz="1" w:space="0" w:color="000000"/>
+            </w:tcBorders>
+          </w:tcPr>
+          <w:p>
+            <w:pPr>
+              <w:spacing w:lineRule="exact"/>
+            </w:pPr>
+            <w:r>
+              <w:rPr/>
+              <w:t xml:space="preserve">4</w:t>
+            </w:r>
+          </w:p>
+        </w:tc>
+        <w:tc>
+          <w:tcPr>
+            <w:tcBorders>
+              <w:top w:val="single" w:sz="1" w:space="0" w:color="000000"/>
+              <w:bottom w:val="single" w:sz="1" w:space="0" w:color="000000"/>
+              <w:left w:val="single" w:sz="1" w:space="0" w:color="000000"/>
+              <w:right w:val="single" w:sz="1" w:space="0" w:color="000000"/>
+            </w:tcBorders>
+          </w:tcPr>
+          <w:p>
+            <w:pPr>
+              <w:spacing w:lineRule="exact"/>
+            </w:pPr>
+            <w:r>
+              <w:rPr/>
+              <w:t xml:space="preserve">366</w:t>
+            </w:r>
+          </w:p>
+        </w:tc>
+      </w:tr>
+      <w:tr>
+        <w:trPr/>
+        <w:tc>
+          <w:tcPr>
+            <w:tcBorders>
+              <w:top w:val="single" w:sz="1" w:space="0" w:color="000000"/>
+              <w:bottom w:val="single" w:sz="1" w:space="0" w:color="000000"/>
+              <w:left w:val="single" w:sz="1" w:space="0" w:color="000000"/>
+              <w:right w:val="single" w:sz="1" w:space="0" w:color="000000"/>
+            </w:tcBorders>
+          </w:tcPr>
+          <w:p>
+            <w:pPr>
+              <w:spacing w:lineRule="exact"/>
+            </w:pPr>
+            <w:r>
+              <w:rPr/>
+              <w:t xml:space="preserve">01/01/2013</w:t>
+            </w:r>
+          </w:p>
+        </w:tc>
+        <w:tc>
+          <w:tcPr>
+            <w:tcBorders>
+              <w:top w:val="single" w:sz="1" w:space="0" w:color="000000"/>
+              <w:bottom w:val="single" w:sz="1" w:space="0" w:color="000000"/>
+              <w:left w:val="single" w:sz="1" w:space="0" w:color="000000"/>
+              <w:right w:val="single" w:sz="1" w:space="0" w:color="000000"/>
+            </w:tcBorders>
+          </w:tcPr>
+          <w:p>
+            <w:pPr>
+              <w:spacing w:lineRule="exact"/>
+            </w:pPr>
+            <w:r>
+              <w:rPr/>
+              <w:t xml:space="preserve">31/12/2013</w:t>
+            </w:r>
+          </w:p>
+        </w:tc>
+        <w:tc>
+          <w:tcPr>
+            <w:tcBorders>
+              <w:top w:val="single" w:sz="1" w:space="0" w:color="000000"/>
+              <w:bottom w:val="single" w:sz="1" w:space="0" w:color="000000"/>
+              <w:left w:val="single" w:sz="1" w:space="0" w:color="000000"/>
+              <w:right w:val="single" w:sz="1" w:space="0" w:color="000000"/>
+            </w:tcBorders>
+          </w:tcPr>
+          <w:p>
+            <w:pPr>
+              <w:spacing w:lineRule="exact"/>
+            </w:pPr>
+            <w:r>
+              <w:rPr/>
+              <w:t xml:space="preserve">420.00</w:t>
+            </w:r>
+          </w:p>
+        </w:tc>
+        <w:tc>
+          <w:tcPr>
+            <w:tcBorders>
+              <w:top w:val="single" w:sz="1" w:space="0" w:color="000000"/>
+              <w:bottom w:val="single" w:sz="1" w:space="0" w:color="000000"/>
+              <w:left w:val="single" w:sz="1" w:space="0" w:color="000000"/>
+              <w:right w:val="single" w:sz="1" w:space="0" w:color="000000"/>
+            </w:tcBorders>
+          </w:tcPr>
+          <w:p>
+            <w:pPr>
+              <w:spacing w:lineRule="exact"/>
+            </w:pPr>
+            <w:r>
+              <w:rPr/>
+              <w:t xml:space="preserve">4</w:t>
+            </w:r>
+          </w:p>
+        </w:tc>
+        <w:tc>
+          <w:tcPr>
+            <w:tcBorders>
+              <w:top w:val="single" w:sz="1" w:space="0" w:color="000000"/>
+              <w:bottom w:val="single" w:sz="1" w:space="0" w:color="000000"/>
+              <w:left w:val="single" w:sz="1" w:space="0" w:color="000000"/>
+              <w:right w:val="single" w:sz="1" w:space="0" w:color="000000"/>
+            </w:tcBorders>
+          </w:tcPr>
+          <w:p>
+            <w:pPr>
+              <w:spacing w:lineRule="exact"/>
+            </w:pPr>
+            <w:r>
+              <w:rPr/>
+              <w:t xml:space="preserve">365</w:t>
+            </w:r>
+          </w:p>
+        </w:tc>
+      </w:tr>
+      <w:tr>
+        <w:trPr/>
+        <w:tc>
+          <w:tcPr>
+            <w:tcBorders>
+              <w:top w:val="single" w:sz="1" w:space="0" w:color="000000"/>
+              <w:bottom w:val="single" w:sz="1" w:space="0" w:color="000000"/>
+              <w:left w:val="single" w:sz="1" w:space="0" w:color="000000"/>
+              <w:right w:val="single" w:sz="1" w:space="0" w:color="000000"/>
+            </w:tcBorders>
+          </w:tcPr>
+          <w:p>
+            <w:pPr>
+              <w:spacing w:lineRule="exact"/>
+            </w:pPr>
+            <w:r>
+              <w:rPr/>
+              <w:t xml:space="preserve">01/01/2014</w:t>
+            </w:r>
+          </w:p>
+        </w:tc>
+        <w:tc>
+          <w:tcPr>
+            <w:tcBorders>
+              <w:top w:val="single" w:sz="1" w:space="0" w:color="000000"/>
+              <w:bottom w:val="single" w:sz="1" w:space="0" w:color="000000"/>
+              <w:left w:val="single" w:sz="1" w:space="0" w:color="000000"/>
+              <w:right w:val="single" w:sz="1" w:space="0" w:color="000000"/>
+            </w:tcBorders>
+          </w:tcPr>
+          <w:p>
+            <w:pPr>
+              <w:spacing w:lineRule="exact"/>
+            </w:pPr>
+            <w:r>
+              <w:rPr/>
+              <w:t xml:space="preserve">31/12/2014</w:t>
+            </w:r>
+          </w:p>
+        </w:tc>
+        <w:tc>
+          <w:tcPr>
+            <w:tcBorders>
+              <w:top w:val="single" w:sz="1" w:space="0" w:color="000000"/>
+              <w:bottom w:val="single" w:sz="1" w:space="0" w:color="000000"/>
+              <w:left w:val="single" w:sz="1" w:space="0" w:color="000000"/>
+              <w:right w:val="single" w:sz="1" w:space="0" w:color="000000"/>
+            </w:tcBorders>
+          </w:tcPr>
+          <w:p>
+            <w:pPr>
+              <w:spacing w:lineRule="exact"/>
+            </w:pPr>
+            <w:r>
+              <w:rPr/>
+              <w:t xml:space="preserve">420.00</w:t>
+            </w:r>
+          </w:p>
+        </w:tc>
+        <w:tc>
+          <w:tcPr>
+            <w:tcBorders>
+              <w:top w:val="single" w:sz="1" w:space="0" w:color="000000"/>
+              <w:bottom w:val="single" w:sz="1" w:space="0" w:color="000000"/>
+              <w:left w:val="single" w:sz="1" w:space="0" w:color="000000"/>
+              <w:right w:val="single" w:sz="1" w:space="0" w:color="000000"/>
+            </w:tcBorders>
+          </w:tcPr>
+          <w:p>
+            <w:pPr>
+              <w:spacing w:lineRule="exact"/>
+            </w:pPr>
+            <w:r>
+              <w:rPr/>
+              <w:t xml:space="preserve">4</w:t>
+            </w:r>
+          </w:p>
+        </w:tc>
+        <w:tc>
+          <w:tcPr>
+            <w:tcBorders>
+              <w:top w:val="single" w:sz="1" w:space="0" w:color="000000"/>
+              <w:bottom w:val="single" w:sz="1" w:space="0" w:color="000000"/>
+              <w:left w:val="single" w:sz="1" w:space="0" w:color="000000"/>
+              <w:right w:val="single" w:sz="1" w:space="0" w:color="000000"/>
+            </w:tcBorders>
+          </w:tcPr>
+          <w:p>
+            <w:pPr>
+              <w:spacing w:lineRule="exact"/>
+            </w:pPr>
+            <w:r>
+              <w:rPr/>
+              <w:t xml:space="preserve">365</w:t>
+            </w:r>
+          </w:p>
+        </w:tc>
+      </w:tr>
+      <w:tr>
+        <w:trPr/>
+        <w:tc>
+          <w:tcPr>
+            <w:tcBorders>
+              <w:top w:val="single" w:sz="1" w:space="0" w:color="000000"/>
+              <w:bottom w:val="single" w:sz="1" w:space="0" w:color="000000"/>
+              <w:left w:val="single" w:sz="1" w:space="0" w:color="000000"/>
+              <w:right w:val="single" w:sz="1" w:space="0" w:color="000000"/>
+            </w:tcBorders>
+          </w:tcPr>
+          <w:p>
+            <w:pPr>
+              <w:spacing w:lineRule="exact"/>
+            </w:pPr>
+            <w:r>
+              <w:rPr/>
+              <w:t xml:space="preserve">01/01/2015</w:t>
+            </w:r>
+          </w:p>
+        </w:tc>
+        <w:tc>
+          <w:tcPr>
+            <w:tcBorders>
+              <w:top w:val="single" w:sz="1" w:space="0" w:color="000000"/>
+              <w:bottom w:val="single" w:sz="1" w:space="0" w:color="000000"/>
+              <w:left w:val="single" w:sz="1" w:space="0" w:color="000000"/>
+              <w:right w:val="single" w:sz="1" w:space="0" w:color="000000"/>
+            </w:tcBorders>
+          </w:tcPr>
+          <w:p>
+            <w:pPr>
+              <w:spacing w:lineRule="exact"/>
+            </w:pPr>
+            <w:r>
+              <w:rPr/>
+              <w:t xml:space="preserve">31/12/2015</w:t>
+            </w:r>
+          </w:p>
+        </w:tc>
+        <w:tc>
+          <w:tcPr>
+            <w:tcBorders>
+              <w:top w:val="single" w:sz="1" w:space="0" w:color="000000"/>
+              <w:bottom w:val="single" w:sz="1" w:space="0" w:color="000000"/>
+              <w:left w:val="single" w:sz="1" w:space="0" w:color="000000"/>
+              <w:right w:val="single" w:sz="1" w:space="0" w:color="000000"/>
+            </w:tcBorders>
+          </w:tcPr>
+          <w:p>
+            <w:pPr>
+              <w:spacing w:lineRule="exact"/>
+            </w:pPr>
+            <w:r>
+              <w:rPr/>
+              <w:t xml:space="preserve">385.00</w:t>
+            </w:r>
+          </w:p>
+        </w:tc>
+        <w:tc>
+          <w:tcPr>
+            <w:tcBorders>
+              <w:top w:val="single" w:sz="1" w:space="0" w:color="000000"/>
+              <w:bottom w:val="single" w:sz="1" w:space="0" w:color="000000"/>
+              <w:left w:val="single" w:sz="1" w:space="0" w:color="000000"/>
+              <w:right w:val="single" w:sz="1" w:space="0" w:color="000000"/>
+            </w:tcBorders>
+          </w:tcPr>
+          <w:p>
+            <w:pPr>
+              <w:spacing w:lineRule="exact"/>
+            </w:pPr>
+            <w:r>
+              <w:rPr/>
+              <w:t xml:space="preserve">3.5</w:t>
+            </w:r>
+          </w:p>
+        </w:tc>
+        <w:tc>
+          <w:tcPr>
+            <w:tcBorders>
+              <w:top w:val="single" w:sz="1" w:space="0" w:color="000000"/>
+              <w:bottom w:val="single" w:sz="1" w:space="0" w:color="000000"/>
+              <w:left w:val="single" w:sz="1" w:space="0" w:color="000000"/>
+              <w:right w:val="single" w:sz="1" w:space="0" w:color="000000"/>
+            </w:tcBorders>
+          </w:tcPr>
+          <w:p>
+            <w:pPr>
+              <w:spacing w:lineRule="exact"/>
+            </w:pPr>
+            <w:r>
+              <w:rPr/>
+              <w:t xml:space="preserve">365</w:t>
+            </w:r>
+          </w:p>
+        </w:tc>
+      </w:tr>
+      <w:tr>
+        <w:trPr/>
+        <w:tc>
+          <w:tcPr>
+            <w:tcBorders>
+              <w:top w:val="single" w:sz="1" w:space="0" w:color="000000"/>
+              <w:bottom w:val="single" w:sz="1" w:space="0" w:color="000000"/>
+              <w:left w:val="single" w:sz="1" w:space="0" w:color="000000"/>
+              <w:right w:val="single" w:sz="1" w:space="0" w:color="000000"/>
+            </w:tcBorders>
+          </w:tcPr>
+          <w:p>
+            <w:pPr>
+              <w:spacing w:lineRule="exact"/>
+            </w:pPr>
+            <w:r>
+              <w:rPr/>
+              <w:t xml:space="preserve">01/01/2016</w:t>
+            </w:r>
+          </w:p>
+        </w:tc>
+        <w:tc>
+          <w:tcPr>
+            <w:tcBorders>
+              <w:top w:val="single" w:sz="1" w:space="0" w:color="000000"/>
+              <w:bottom w:val="single" w:sz="1" w:space="0" w:color="000000"/>
+              <w:left w:val="single" w:sz="1" w:space="0" w:color="000000"/>
+              <w:right w:val="single" w:sz="1" w:space="0" w:color="000000"/>
+            </w:tcBorders>
+          </w:tcPr>
+          <w:p>
+            <w:pPr>
+              <w:spacing w:lineRule="exact"/>
+            </w:pPr>
+            <w:r>
+              <w:rPr/>
+              <w:t xml:space="preserve">31/12/2016</w:t>
+            </w:r>
+          </w:p>
+        </w:tc>
+        <w:tc>
+          <w:tcPr>
+            <w:tcBorders>
+              <w:top w:val="single" w:sz="1" w:space="0" w:color="000000"/>
+              <w:bottom w:val="single" w:sz="1" w:space="0" w:color="000000"/>
+              <w:left w:val="single" w:sz="1" w:space="0" w:color="000000"/>
+              <w:right w:val="single" w:sz="1" w:space="0" w:color="000000"/>
+            </w:tcBorders>
+          </w:tcPr>
+          <w:p>
+            <w:pPr>
+              <w:spacing w:lineRule="exact"/>
+            </w:pPr>
+            <w:r>
+              <w:rPr/>
+              <w:t xml:space="preserve">350.00</w:t>
+            </w:r>
+          </w:p>
+        </w:tc>
+        <w:tc>
+          <w:tcPr>
+            <w:tcBorders>
+              <w:top w:val="single" w:sz="1" w:space="0" w:color="000000"/>
+              <w:bottom w:val="single" w:sz="1" w:space="0" w:color="000000"/>
+              <w:left w:val="single" w:sz="1" w:space="0" w:color="000000"/>
+              <w:right w:val="single" w:sz="1" w:space="0" w:color="000000"/>
+            </w:tcBorders>
+          </w:tcPr>
+          <w:p>
+            <w:pPr>
+              <w:spacing w:lineRule="exact"/>
+            </w:pPr>
+            <w:r>
+              <w:rPr/>
+              <w:t xml:space="preserve">3</w:t>
+            </w:r>
+          </w:p>
+        </w:tc>
+        <w:tc>
+          <w:tcPr>
+            <w:tcBorders>
+              <w:top w:val="single" w:sz="1" w:space="0" w:color="000000"/>
+              <w:bottom w:val="single" w:sz="1" w:space="0" w:color="000000"/>
+              <w:left w:val="single" w:sz="1" w:space="0" w:color="000000"/>
+              <w:right w:val="single" w:sz="1" w:space="0" w:color="000000"/>
+            </w:tcBorders>
+          </w:tcPr>
+          <w:p>
+            <w:pPr>
+              <w:spacing w:lineRule="exact"/>
+            </w:pPr>
+            <w:r>
+              <w:rPr/>
+              <w:t xml:space="preserve">366</w:t>
+            </w:r>
+          </w:p>
+        </w:tc>
+      </w:tr>
+      <w:tr>
+        <w:trPr/>
+        <w:tc>
+          <w:tcPr>
+            <w:tcBorders>
+              <w:top w:val="single" w:sz="1" w:space="0" w:color="000000"/>
+              <w:bottom w:val="single" w:sz="1" w:space="0" w:color="000000"/>
+              <w:left w:val="single" w:sz="1" w:space="0" w:color="000000"/>
+              <w:right w:val="single" w:sz="1" w:space="0" w:color="000000"/>
+            </w:tcBorders>
+          </w:tcPr>
+          <w:p>
+            <w:pPr>
+              <w:spacing w:lineRule="exact"/>
+            </w:pPr>
+            <w:r>
+              <w:rPr/>
+              <w:t xml:space="preserve">01/01/2017</w:t>
+            </w:r>
+          </w:p>
+        </w:tc>
+        <w:tc>
+          <w:tcPr>
+            <w:tcBorders>
+              <w:top w:val="single" w:sz="1" w:space="0" w:color="000000"/>
+              <w:bottom w:val="single" w:sz="1" w:space="0" w:color="000000"/>
+              <w:left w:val="single" w:sz="1" w:space="0" w:color="000000"/>
+              <w:right w:val="single" w:sz="1" w:space="0" w:color="000000"/>
+            </w:tcBorders>
+          </w:tcPr>
+          <w:p>
+            <w:pPr>
+              <w:spacing w:lineRule="exact"/>
+            </w:pPr>
+            <w:r>
+              <w:rPr/>
+              <w:t xml:space="preserve">31/12/2017</w:t>
+            </w:r>
+          </w:p>
+        </w:tc>
+        <w:tc>
+          <w:tcPr>
+            <w:tcBorders>
+              <w:top w:val="single" w:sz="1" w:space="0" w:color="000000"/>
+              <w:bottom w:val="single" w:sz="1" w:space="0" w:color="000000"/>
+              <w:left w:val="single" w:sz="1" w:space="0" w:color="000000"/>
+              <w:right w:val="single" w:sz="1" w:space="0" w:color="000000"/>
+            </w:tcBorders>
+          </w:tcPr>
+          <w:p>
+            <w:pPr>
+              <w:spacing w:lineRule="exact"/>
+            </w:pPr>
+            <w:r>
+              <w:rPr/>
+              <w:t xml:space="preserve">350.00</w:t>
+            </w:r>
+          </w:p>
+        </w:tc>
+        <w:tc>
+          <w:tcPr>
+            <w:tcBorders>
+              <w:top w:val="single" w:sz="1" w:space="0" w:color="000000"/>
+              <w:bottom w:val="single" w:sz="1" w:space="0" w:color="000000"/>
+              <w:left w:val="single" w:sz="1" w:space="0" w:color="000000"/>
+              <w:right w:val="single" w:sz="1" w:space="0" w:color="000000"/>
+            </w:tcBorders>
+          </w:tcPr>
+          <w:p>
+            <w:pPr>
+              <w:spacing w:lineRule="exact"/>
+            </w:pPr>
+            <w:r>
+              <w:rPr/>
+              <w:t xml:space="preserve">3</w:t>
+            </w:r>
+          </w:p>
+        </w:tc>
+        <w:tc>
+          <w:tcPr>
+            <w:tcBorders>
+              <w:top w:val="single" w:sz="1" w:space="0" w:color="000000"/>
+              <w:bottom w:val="single" w:sz="1" w:space="0" w:color="000000"/>
+              <w:left w:val="single" w:sz="1" w:space="0" w:color="000000"/>
+              <w:right w:val="single" w:sz="1" w:space="0" w:color="000000"/>
+            </w:tcBorders>
+          </w:tcPr>
+          <w:p>
+            <w:pPr>
+              <w:spacing w:lineRule="exact"/>
+            </w:pPr>
+            <w:r>
+              <w:rPr/>
+              <w:t xml:space="preserve">365</w:t>
+            </w:r>
+          </w:p>
+        </w:tc>
+      </w:tr>
+      <w:tr>
+        <w:trPr/>
+        <w:tc>
+          <w:tcPr>
+            <w:tcBorders>
+              <w:top w:val="single" w:sz="1" w:space="0" w:color="000000"/>
+              <w:bottom w:val="single" w:sz="1" w:space="0" w:color="000000"/>
+              <w:left w:val="single" w:sz="1" w:space="0" w:color="000000"/>
+              <w:right w:val="single" w:sz="1" w:space="0" w:color="000000"/>
+            </w:tcBorders>
+          </w:tcPr>
+          <w:p>
+            <w:pPr>
+              <w:spacing w:lineRule="exact"/>
+            </w:pPr>
+            <w:r>
+              <w:rPr/>
+              <w:t xml:space="preserve">01/01/2018</w:t>
+            </w:r>
+          </w:p>
+        </w:tc>
+        <w:tc>
+          <w:tcPr>
+            <w:tcBorders>
+              <w:top w:val="single" w:sz="1" w:space="0" w:color="000000"/>
+              <w:bottom w:val="single" w:sz="1" w:space="0" w:color="000000"/>
+              <w:left w:val="single" w:sz="1" w:space="0" w:color="000000"/>
+              <w:right w:val="single" w:sz="1" w:space="0" w:color="000000"/>
+            </w:tcBorders>
+          </w:tcPr>
+          <w:p>
+            <w:pPr>
+              <w:spacing w:lineRule="exact"/>
+            </w:pPr>
+            <w:r>
+              <w:rPr/>
+              <w:t xml:space="preserve">31/12/2018</w:t>
+            </w:r>
+          </w:p>
+        </w:tc>
+        <w:tc>
+          <w:tcPr>
+            <w:tcBorders>
+              <w:top w:val="single" w:sz="1" w:space="0" w:color="000000"/>
+              <w:bottom w:val="single" w:sz="1" w:space="0" w:color="000000"/>
+              <w:left w:val="single" w:sz="1" w:space="0" w:color="000000"/>
+              <w:right w:val="single" w:sz="1" w:space="0" w:color="000000"/>
+            </w:tcBorders>
+          </w:tcPr>
+          <w:p>
+            <w:pPr>
+              <w:spacing w:lineRule="exact"/>
+            </w:pPr>
+            <w:r>
+              <w:rPr/>
+              <w:t xml:space="preserve">350.00</w:t>
+            </w:r>
+          </w:p>
+        </w:tc>
+        <w:tc>
+          <w:tcPr>
+            <w:tcBorders>
+              <w:top w:val="single" w:sz="1" w:space="0" w:color="000000"/>
+              <w:bottom w:val="single" w:sz="1" w:space="0" w:color="000000"/>
+              <w:left w:val="single" w:sz="1" w:space="0" w:color="000000"/>
+              <w:right w:val="single" w:sz="1" w:space="0" w:color="000000"/>
+            </w:tcBorders>
+          </w:tcPr>
+          <w:p>
+            <w:pPr>
+              <w:spacing w:lineRule="exact"/>
+            </w:pPr>
+            <w:r>
+              <w:rPr/>
+              <w:t xml:space="preserve">3</w:t>
+            </w:r>
+          </w:p>
+        </w:tc>
+        <w:tc>
+          <w:tcPr>
+            <w:tcBorders>
+              <w:top w:val="single" w:sz="1" w:space="0" w:color="000000"/>
+              <w:bottom w:val="single" w:sz="1" w:space="0" w:color="000000"/>
+              <w:left w:val="single" w:sz="1" w:space="0" w:color="000000"/>
+              <w:right w:val="single" w:sz="1" w:space="0" w:color="000000"/>
+            </w:tcBorders>
+          </w:tcPr>
+          <w:p>
+            <w:pPr>
+              <w:spacing w:lineRule="exact"/>
+            </w:pPr>
+            <w:r>
+              <w:rPr/>
+              <w:t xml:space="preserve">365</w:t>
+            </w:r>
+          </w:p>
+        </w:tc>
+      </w:tr>
+      <w:tr>
+        <w:trPr/>
+        <w:tc>
+          <w:tcPr>
+            <w:tcBorders>
+              <w:top w:val="single" w:sz="1" w:space="0" w:color="000000"/>
+              <w:bottom w:val="single" w:sz="1" w:space="0" w:color="000000"/>
+              <w:left w:val="single" w:sz="1" w:space="0" w:color="000000"/>
+              <w:right w:val="single" w:sz="1" w:space="0" w:color="000000"/>
+            </w:tcBorders>
+          </w:tcPr>
+          <w:p>
+            <w:pPr>
+              <w:spacing w:lineRule="exact"/>
+            </w:pPr>
+            <w:r>
+              <w:rPr/>
+              <w:t xml:space="preserve">01/01/2019</w:t>
+            </w:r>
+          </w:p>
+        </w:tc>
+        <w:tc>
+          <w:tcPr>
+            <w:tcBorders>
+              <w:top w:val="single" w:sz="1" w:space="0" w:color="000000"/>
+              <w:bottom w:val="single" w:sz="1" w:space="0" w:color="000000"/>
+              <w:left w:val="single" w:sz="1" w:space="0" w:color="000000"/>
+              <w:right w:val="single" w:sz="1" w:space="0" w:color="000000"/>
+            </w:tcBorders>
+          </w:tcPr>
+          <w:p>
+            <w:pPr>
+              <w:spacing w:lineRule="exact"/>
+            </w:pPr>
+            <w:r>
+              <w:rPr/>
+              <w:t xml:space="preserve">31/12/2019</w:t>
+            </w:r>
+          </w:p>
+        </w:tc>
+        <w:tc>
+          <w:tcPr>
+            <w:tcBorders>
+              <w:top w:val="single" w:sz="1" w:space="0" w:color="000000"/>
+              <w:bottom w:val="single" w:sz="1" w:space="0" w:color="000000"/>
+              <w:left w:val="single" w:sz="1" w:space="0" w:color="000000"/>
+              <w:right w:val="single" w:sz="1" w:space="0" w:color="000000"/>
+            </w:tcBorders>
+          </w:tcPr>
+          <w:p>
+            <w:pPr>
+              <w:spacing w:lineRule="exact"/>
+            </w:pPr>
+            <w:r>
+              <w:rPr/>
+              <w:t xml:space="preserve">350.00</w:t>
+            </w:r>
+          </w:p>
+        </w:tc>
+        <w:tc>
+          <w:tcPr>
+            <w:tcBorders>
+              <w:top w:val="single" w:sz="1" w:space="0" w:color="000000"/>
+              <w:bottom w:val="single" w:sz="1" w:space="0" w:color="000000"/>
+              <w:left w:val="single" w:sz="1" w:space="0" w:color="000000"/>
+              <w:right w:val="single" w:sz="1" w:space="0" w:color="000000"/>
+            </w:tcBorders>
+          </w:tcPr>
+          <w:p>
+            <w:pPr>
+              <w:spacing w:lineRule="exact"/>
+            </w:pPr>
+            <w:r>
+              <w:rPr/>
+              <w:t xml:space="preserve">3</w:t>
+            </w:r>
+          </w:p>
+        </w:tc>
+        <w:tc>
+          <w:tcPr>
+            <w:tcBorders>
+              <w:top w:val="single" w:sz="1" w:space="0" w:color="000000"/>
+              <w:bottom w:val="single" w:sz="1" w:space="0" w:color="000000"/>
+              <w:left w:val="single" w:sz="1" w:space="0" w:color="000000"/>
+              <w:right w:val="single" w:sz="1" w:space="0" w:color="000000"/>
+            </w:tcBorders>
+          </w:tcPr>
+          <w:p>
+            <w:pPr>
+              <w:spacing w:lineRule="exact"/>
+            </w:pPr>
+            <w:r>
+              <w:rPr/>
+              <w:t xml:space="preserve">365</w:t>
+            </w:r>
+          </w:p>
+        </w:tc>
+      </w:tr>
+    </w:tbl>
+    <w:p>
+      <w:pPr>
+        <w:spacing w:lineRule="exact"/>
+      </w:pPr>
+      <w:r>
+        <w:rPr/>
+      </w:r>
+    </w:p>
+    <w:tbl>
+      <w:tblPr>
+        <w:tblBorders>
+          <w:top w:val="single" w:sz="2" w:space="0" w:color="000000"/>
+          <w:bottom w:val="single" w:sz="2" w:space="0" w:color="000000"/>
+          <w:left w:val="single" w:sz="2" w:space="0" w:color="000000"/>
+          <w:right w:val="single" w:sz="2" w:space="0" w:color="000000"/>
+        </w:tblBorders>
+        <w:tblCellSpacing w:w="0" w:type="dxa"/>
+        <w:tblCellMar>
+          <w:top w:type="dxa" w:w="80"/>
+          <w:bottom w:type="dxa" w:w="80"/>
+          <w:left w:type="dxa" w:w="160"/>
+          <w:right w:type="dxa" w:w="160"/>
+        </w:tblCellMar>
+        <w:jc w:val="center"/>
+      </w:tblPr>
+      <w:tblGrid>
+        <w:gridCol w:w="2880"/>
+        <w:gridCol w:w="2880"/>
+        <w:gridCol w:w="2880"/>
+      </w:tblGrid>
+      <w:tr>
+        <w:trPr/>
+        <w:tc>
+          <w:tcPr>
+            <w:tcBorders>
+              <w:top w:val="single" w:sz="1" w:space="0" w:color="000000"/>
+              <w:bottom w:val="single" w:sz="1" w:space="0" w:color="000000"/>
+              <w:left w:val="single" w:sz="1" w:space="0" w:color="000000"/>
+              <w:right w:val="single" w:sz="1" w:space="0" w:color="000000"/>
+            </w:tcBorders>
+          </w:tcPr>
+          <w:p>
+            <w:pPr>
+              <w:spacing w:lineRule="exact"/>
+            </w:pPr>
+            <w:r>
+              <w:rPr/>
+              <w:t xml:space="preserve"> Cantidad</w:t>
+            </w:r>
+          </w:p>
+        </w:tc>
+        <w:tc>
+          <w:tcPr>
+            <w:tcBorders>
+              <w:top w:val="single" w:sz="1" w:space="0" w:color="000000"/>
+              <w:bottom w:val="single" w:sz="1" w:space="0" w:color="000000"/>
+              <w:left w:val="single" w:sz="1" w:space="0" w:color="000000"/>
+              <w:right w:val="single" w:sz="1" w:space="0" w:color="000000"/>
+            </w:tcBorders>
+          </w:tcPr>
+          <w:p>
+            <w:pPr>
+              <w:spacing w:lineRule="exact"/>
+            </w:pPr>
+            <w:r>
+              <w:rPr/>
+              <w:t xml:space="preserve"> Intereses</w:t>
+            </w:r>
+          </w:p>
+        </w:tc>
+        <w:tc>
+          <w:tcPr>
+            <w:tcBorders>
+              <w:top w:val="single" w:sz="1" w:space="0" w:color="000000"/>
+              <w:bottom w:val="single" w:sz="1" w:space="0" w:color="000000"/>
+              <w:left w:val="single" w:sz="1" w:space="0" w:color="000000"/>
+              <w:right w:val="single" w:sz="1" w:space="0" w:color="000000"/>
+            </w:tcBorders>
+          </w:tcPr>
+          <w:p>
+            <w:pPr>
+              <w:spacing w:lineRule="exact"/>
+            </w:pPr>
+            <w:r>
+              <w:rPr/>
+              <w:t xml:space="preserve"> Cantidad Total</w:t>
+            </w:r>
+          </w:p>
+        </w:tc>
+      </w:tr>
+      <w:tr>
+        <w:trPr/>
+        <w:tc>
+          <w:tcPr>
+            <w:tcBorders>
+              <w:top w:val="single" w:sz="1" w:space="0" w:color="000000"/>
+              <w:bottom w:val="single" w:sz="1" w:space="0" w:color="000000"/>
+              <w:left w:val="single" w:sz="1" w:space="0" w:color="000000"/>
+              <w:right w:val="single" w:sz="1" w:space="0" w:color="000000"/>
+            </w:tcBorders>
+          </w:tcPr>
+          <w:p>
+            <w:pPr>
+              <w:spacing w:lineRule="exact"/>
+            </w:pPr>
+            <w:r>
+              <w:rPr/>
+              <w:t xml:space="preserve">7000</w:t>
+            </w:r>
+          </w:p>
+        </w:tc>
+        <w:tc>
+          <w:tcPr>
+            <w:tcBorders>
+              <w:top w:val="single" w:sz="1" w:space="0" w:color="000000"/>
+              <w:bottom w:val="single" w:sz="1" w:space="0" w:color="000000"/>
+              <w:left w:val="single" w:sz="1" w:space="0" w:color="000000"/>
+              <w:right w:val="single" w:sz="1" w:space="0" w:color="000000"/>
+            </w:tcBorders>
+          </w:tcPr>
+          <w:p>
+            <w:pPr>
+              <w:spacing w:lineRule="exact"/>
+            </w:pPr>
+            <w:r>
+              <w:rPr/>
+              <w:t xml:space="preserve">8359.19</w:t>
+            </w:r>
+          </w:p>
+        </w:tc>
+        <w:tc>
+          <w:tcPr>
+            <w:tcBorders>
+              <w:top w:val="single" w:sz="1" w:space="0" w:color="000000"/>
+              <w:bottom w:val="single" w:sz="1" w:space="0" w:color="000000"/>
+              <w:left w:val="single" w:sz="1" w:space="0" w:color="000000"/>
+              <w:right w:val="single" w:sz="1" w:space="0" w:color="000000"/>
+            </w:tcBorders>
+          </w:tcPr>
+          <w:p>
+            <w:pPr>
+              <w:spacing w:lineRule="exact"/>
+            </w:pPr>
+            <w:r>
+              <w:rPr/>
+              <w:t xml:space="preserve">15359.19</w:t>
             </w:r>
           </w:p>
         </w:tc>

</xml_diff>